<commit_message>
Adding evaluation chapter, changes to other chapters
</commit_message>
<xml_diff>
--- a/Documentation/Implementation_Chapter.docx
+++ b/Documentation/Implementation_Chapter.docx
@@ -28,7 +28,13 @@
         <w:spacing w:line="360" w:lineRule="auto"/>
       </w:pPr>
       <w:r>
-        <w:t>With the previous chapter discussing how the app should be designed, this chapter focuses on how the author implemented this meaningful design.</w:t>
+        <w:t>Having outlined in the previous chapter how the app should be designed, t</w:t>
+      </w:r>
+      <w:r>
+        <w:t>his chapter focuses on how the author implemented this design</w:t>
+      </w:r>
+      <w:r>
+        <w:t>, discussing the tools used, the architecture of the app, the front end and the back end of the application.</w:t>
       </w:r>
     </w:p>
     <w:p>
@@ -139,26 +145,12 @@
         <w:spacing w:line="360" w:lineRule="auto"/>
       </w:pPr>
       <w:r>
-        <w:t xml:space="preserve">Firebase Cloud Firestore was chosen to facilitate database functionality, saving user progress, scores and data as they used the app. Firestore Realtime Database was also considered for implementation, however, having analysed the specific use case for this application and the type of and frequency of the kind of database calls which would be used for this application, the more flexible </w:t>
-      </w:r>
-      <w:proofErr w:type="spellStart"/>
-      <w:r>
-        <w:t>noSQL</w:t>
-      </w:r>
-      <w:proofErr w:type="spellEnd"/>
-      <w:r>
-        <w:t xml:space="preserve"> Firebase Cloud Firestore schema was a far greater match than the strict schema of the SQL Firestore Realtime Database. Further discussion and illustration to this point will be justified through the emission logs screenshots in section 1.2 of this chapter on the database.</w:t>
-      </w:r>
-    </w:p>
-    <w:p>
-      <w:pPr>
-        <w:spacing w:line="360" w:lineRule="auto"/>
-      </w:pPr>
-    </w:p>
-    <w:p>
-      <w:pPr>
-        <w:spacing w:line="360" w:lineRule="auto"/>
-      </w:pPr>
+        <w:t xml:space="preserve">Firebase Cloud Firestore was chosen to facilitate database functionality, saving user progress, scores and data as they used the app. Firestore Realtime Database was also considered for implementation, however, having analysed the specific use case for this application and the type of and frequency of the kind of database calls which would be used for this application, the more flexible noSQL Firebase Cloud Firestore schema was a far greater match than the strict schema of the SQL Firestore Realtime Database. Further </w:t>
+      </w:r>
+      <w:r>
+        <w:lastRenderedPageBreak/>
+        <w:t>discussion and illustration to this point will be justified through the emission logs screenshots in section 1.2 of this chapter on the database.</w:t>
+      </w:r>
     </w:p>
     <w:p>
       <w:pPr>
@@ -244,16 +236,126 @@
         <w:spacing w:line="360" w:lineRule="auto"/>
       </w:pPr>
       <w:r>
-        <w:t>To-do</w:t>
-      </w:r>
-    </w:p>
-    <w:p>
-      <w:pPr>
-        <w:spacing w:line="360" w:lineRule="auto"/>
-      </w:pPr>
-      <w:r>
-        <w:t>Attach screenshot of GitHub</w:t>
-      </w:r>
+        <w:rPr>
+          <w:noProof/>
+        </w:rPr>
+        <w:drawing>
+          <wp:anchor distT="0" distB="0" distL="114300" distR="114300" simplePos="0" relativeHeight="251692032" behindDoc="1" locked="0" layoutInCell="1" allowOverlap="1" wp14:anchorId="5F53FE14" wp14:editId="1E5E5FE0">
+            <wp:simplePos x="0" y="0"/>
+            <wp:positionH relativeFrom="column">
+              <wp:posOffset>0</wp:posOffset>
+            </wp:positionH>
+            <wp:positionV relativeFrom="paragraph">
+              <wp:posOffset>1517650</wp:posOffset>
+            </wp:positionV>
+            <wp:extent cx="5731510" cy="3453765"/>
+            <wp:effectExtent l="0" t="0" r="0" b="635"/>
+            <wp:wrapTight wrapText="bothSides">
+              <wp:wrapPolygon edited="0">
+                <wp:start x="0" y="0"/>
+                <wp:lineTo x="0" y="21525"/>
+                <wp:lineTo x="21538" y="21525"/>
+                <wp:lineTo x="21538" y="0"/>
+                <wp:lineTo x="0" y="0"/>
+              </wp:wrapPolygon>
+            </wp:wrapTight>
+            <wp:docPr id="36" name="Picture 36" descr="Graphical user interface, text, application, email&#10;&#10;Description automatically generated"/>
+            <wp:cNvGraphicFramePr>
+              <a:graphicFrameLocks xmlns:a="http://schemas.openxmlformats.org/drawingml/2006/main" noChangeAspect="1"/>
+            </wp:cNvGraphicFramePr>
+            <a:graphic xmlns:a="http://schemas.openxmlformats.org/drawingml/2006/main">
+              <a:graphicData uri="http://schemas.openxmlformats.org/drawingml/2006/picture">
+                <pic:pic xmlns:pic="http://schemas.openxmlformats.org/drawingml/2006/picture">
+                  <pic:nvPicPr>
+                    <pic:cNvPr id="36" name="Picture 36" descr="Graphical user interface, text, application, email&#10;&#10;Description automatically generated"/>
+                    <pic:cNvPicPr/>
+                  </pic:nvPicPr>
+                  <pic:blipFill>
+                    <a:blip r:embed="rId5" cstate="print">
+                      <a:extLst>
+                        <a:ext uri="{28A0092B-C50C-407E-A947-70E740481C1C}">
+                          <a14:useLocalDpi xmlns:a14="http://schemas.microsoft.com/office/drawing/2010/main" val="0"/>
+                        </a:ext>
+                      </a:extLst>
+                    </a:blip>
+                    <a:stretch>
+                      <a:fillRect/>
+                    </a:stretch>
+                  </pic:blipFill>
+                  <pic:spPr>
+                    <a:xfrm>
+                      <a:off x="0" y="0"/>
+                      <a:ext cx="5731510" cy="3453765"/>
+                    </a:xfrm>
+                    <a:prstGeom prst="rect">
+                      <a:avLst/>
+                    </a:prstGeom>
+                  </pic:spPr>
+                </pic:pic>
+              </a:graphicData>
+            </a:graphic>
+            <wp14:sizeRelH relativeFrom="page">
+              <wp14:pctWidth>0</wp14:pctWidth>
+            </wp14:sizeRelH>
+            <wp14:sizeRelV relativeFrom="page">
+              <wp14:pctHeight>0</wp14:pctHeight>
+            </wp14:sizeRelV>
+          </wp:anchor>
+        </w:drawing>
+      </w:r>
+      <w:r>
+        <w:t>GitHub was used for version control. The decision was made to GitHub to adhere to software engineering best practices. Alternative version control systems such as BitBucket and TortoiseSVN were considered, however, due to existing familiarity, GitHub was ultimately decided. A screenshot of the author’s private GitHub repository is provided below.</w:t>
+      </w:r>
+    </w:p>
+    <w:p>
+      <w:pPr>
+        <w:spacing w:line="360" w:lineRule="auto"/>
+      </w:pPr>
+    </w:p>
+    <w:p>
+      <w:pPr>
+        <w:spacing w:line="360" w:lineRule="auto"/>
+      </w:pPr>
+    </w:p>
+    <w:p>
+      <w:pPr>
+        <w:spacing w:line="360" w:lineRule="auto"/>
+      </w:pPr>
+    </w:p>
+    <w:p>
+      <w:pPr>
+        <w:spacing w:line="360" w:lineRule="auto"/>
+      </w:pPr>
+    </w:p>
+    <w:p>
+      <w:pPr>
+        <w:spacing w:line="360" w:lineRule="auto"/>
+      </w:pPr>
+    </w:p>
+    <w:p>
+      <w:pPr>
+        <w:spacing w:line="360" w:lineRule="auto"/>
+      </w:pPr>
+    </w:p>
+    <w:p>
+      <w:pPr>
+        <w:spacing w:line="360" w:lineRule="auto"/>
+      </w:pPr>
+    </w:p>
+    <w:p>
+      <w:pPr>
+        <w:spacing w:line="360" w:lineRule="auto"/>
+      </w:pPr>
+    </w:p>
+    <w:p>
+      <w:pPr>
+        <w:spacing w:line="360" w:lineRule="auto"/>
+      </w:pPr>
+    </w:p>
+    <w:p>
+      <w:pPr>
+        <w:spacing w:line="360" w:lineRule="auto"/>
+      </w:pPr>
     </w:p>
     <w:p>
       <w:pPr>
@@ -403,6 +505,17 @@
           <w:szCs w:val="28"/>
           <w:u w:val="single"/>
         </w:rPr>
+        <w:t xml:space="preserve">Final </w:t>
+      </w:r>
+      <w:r>
+        <w:rPr>
+          <w:b/>
+          <w:bCs/>
+          <w:color w:val="000000" w:themeColor="text1"/>
+          <w:sz w:val="28"/>
+          <w:szCs w:val="28"/>
+          <w:u w:val="single"/>
+        </w:rPr>
         <w:t>User Interface (Front End)</w:t>
       </w:r>
     </w:p>
@@ -411,11 +524,23 @@
         <w:spacing w:line="360" w:lineRule="auto"/>
       </w:pPr>
       <w:r>
-        <w:t>Insert screenshots below for each screen on a newer iPhone emulator</w:t>
-      </w:r>
-      <w:r>
-        <w:t>.</w:t>
-      </w:r>
+        <w:t>Having established important design considerations in chapter 3 of this report, the below screenshots illustrate the final user interfaces for the application with rationale as to why they were designed this way.</w:t>
+      </w:r>
+    </w:p>
+    <w:p>
+      <w:pPr>
+        <w:spacing w:line="360" w:lineRule="auto"/>
+      </w:pPr>
+    </w:p>
+    <w:p>
+      <w:pPr>
+        <w:spacing w:line="360" w:lineRule="auto"/>
+      </w:pPr>
+    </w:p>
+    <w:p>
+      <w:pPr>
+        <w:spacing w:line="360" w:lineRule="auto"/>
+      </w:pPr>
     </w:p>
     <w:p>
       <w:pPr>
@@ -484,7 +609,7 @@
                     <pic:cNvPicPr/>
                   </pic:nvPicPr>
                   <pic:blipFill>
-                    <a:blip r:embed="rId5" cstate="print">
+                    <a:blip r:embed="rId6" cstate="print">
                       <a:extLst>
                         <a:ext uri="{28A0092B-C50C-407E-A947-70E740481C1C}">
                           <a14:useLocalDpi xmlns:a14="http://schemas.microsoft.com/office/drawing/2010/main" val="0"/>
@@ -526,11 +651,25 @@
       <w:pPr>
         <w:spacing w:line="360" w:lineRule="auto"/>
       </w:pPr>
-    </w:p>
-    <w:p>
-      <w:pPr>
-        <w:spacing w:line="360" w:lineRule="auto"/>
-      </w:pPr>
+      <w:r>
+        <w:t>The login page is very basic, providing only the information needed for users to sign in, preventing unnecessary clutter, contributing to a clean and tidy display.</w:t>
+      </w:r>
+      <w:r>
+        <w:t xml:space="preserve"> Although the required inputs are arguably considered universally understood in this day and age, placeholder inputs are provided to aid the user in the event of any confusion.</w:t>
+      </w:r>
+    </w:p>
+    <w:p>
+      <w:pPr>
+        <w:spacing w:line="360" w:lineRule="auto"/>
+      </w:pPr>
+    </w:p>
+    <w:p>
+      <w:pPr>
+        <w:spacing w:line="360" w:lineRule="auto"/>
+      </w:pPr>
+      <w:r>
+        <w:t>&lt;Add link to reset password? Serious error is if user forgets password…&gt;</w:t>
+      </w:r>
     </w:p>
     <w:p>
       <w:pPr>
@@ -629,8 +768,9 @@
         <w:rPr>
           <w:noProof/>
         </w:rPr>
+        <w:lastRenderedPageBreak/>
         <w:drawing>
-          <wp:anchor distT="0" distB="0" distL="114300" distR="114300" simplePos="0" relativeHeight="251671552" behindDoc="1" locked="0" layoutInCell="1" allowOverlap="1" wp14:anchorId="41159CB2" wp14:editId="505A01B8">
+          <wp:anchor distT="0" distB="0" distL="114300" distR="114300" simplePos="0" relativeHeight="251671552" behindDoc="1" locked="0" layoutInCell="1" allowOverlap="1" wp14:anchorId="41159CB2" wp14:editId="7BA92AB3">
             <wp:simplePos x="0" y="0"/>
             <wp:positionH relativeFrom="column">
               <wp:posOffset>0</wp:posOffset>
@@ -661,7 +801,7 @@
                     <pic:cNvPicPr/>
                   </pic:nvPicPr>
                   <pic:blipFill>
-                    <a:blip r:embed="rId6" cstate="print">
+                    <a:blip r:embed="rId7" cstate="print">
                       <a:extLst>
                         <a:ext uri="{28A0092B-C50C-407E-A947-70E740481C1C}">
                           <a14:useLocalDpi xmlns:a14="http://schemas.microsoft.com/office/drawing/2010/main" val="0"/>
@@ -703,26 +843,12 @@
       <w:pPr>
         <w:spacing w:line="360" w:lineRule="auto"/>
       </w:pPr>
-    </w:p>
-    <w:p>
-      <w:pPr>
-        <w:spacing w:line="360" w:lineRule="auto"/>
-      </w:pPr>
-    </w:p>
-    <w:p>
-      <w:pPr>
-        <w:spacing w:line="360" w:lineRule="auto"/>
-      </w:pPr>
-    </w:p>
-    <w:p>
-      <w:pPr>
-        <w:spacing w:line="360" w:lineRule="auto"/>
-      </w:pPr>
-    </w:p>
-    <w:p>
-      <w:pPr>
-        <w:spacing w:line="360" w:lineRule="auto"/>
-      </w:pPr>
+      <w:r>
+        <w:t>As discussed in the design chapter of this report, the requirements analysis highlighted the importance for users to have the ability to review emission logs, to limit the likelihood of serious errors such as forgetting to log an emission or having duplicate logs.</w:t>
+      </w:r>
+      <w:r>
+        <w:t xml:space="preserve"> Additionally, insights from the literature review emphasised how the best rated carbon footprint calculators provide a breakdown for users of their emissions, offering education and removing ambiguity.</w:t>
+      </w:r>
     </w:p>
     <w:p>
       <w:pPr>
@@ -747,7 +873,6 @@
         <w:rPr>
           <w:noProof/>
         </w:rPr>
-        <w:lastRenderedPageBreak/>
         <w:drawing>
           <wp:anchor distT="0" distB="0" distL="114300" distR="114300" simplePos="0" relativeHeight="251661312" behindDoc="1" locked="0" layoutInCell="1" allowOverlap="1" wp14:anchorId="6AC62B23" wp14:editId="45A3C091">
             <wp:simplePos x="0" y="0"/>
@@ -780,7 +905,7 @@
                     <pic:cNvPicPr/>
                   </pic:nvPicPr>
                   <pic:blipFill>
-                    <a:blip r:embed="rId7" cstate="print">
+                    <a:blip r:embed="rId8" cstate="print">
                       <a:extLst>
                         <a:ext uri="{28A0092B-C50C-407E-A947-70E740481C1C}">
                           <a14:useLocalDpi xmlns:a14="http://schemas.microsoft.com/office/drawing/2010/main" val="0"/>
@@ -817,69 +942,24 @@
       <w:pPr>
         <w:spacing w:line="360" w:lineRule="auto"/>
       </w:pPr>
-    </w:p>
-    <w:p>
-      <w:pPr>
-        <w:spacing w:line="360" w:lineRule="auto"/>
-      </w:pPr>
-    </w:p>
-    <w:p>
-      <w:pPr>
-        <w:spacing w:line="360" w:lineRule="auto"/>
-      </w:pPr>
-    </w:p>
-    <w:p>
-      <w:pPr>
-        <w:spacing w:line="360" w:lineRule="auto"/>
-      </w:pPr>
-    </w:p>
-    <w:p>
-      <w:pPr>
-        <w:spacing w:line="360" w:lineRule="auto"/>
-      </w:pPr>
-    </w:p>
-    <w:p>
-      <w:pPr>
-        <w:spacing w:line="360" w:lineRule="auto"/>
-      </w:pPr>
-    </w:p>
-    <w:p>
-      <w:pPr>
-        <w:spacing w:line="360" w:lineRule="auto"/>
-      </w:pPr>
-      <w:r>
-        <w:t xml:space="preserve">Similar items are grouped </w:t>
-      </w:r>
-      <w:r>
-        <w:t xml:space="preserve">together </w:t>
-      </w:r>
-      <w:r>
-        <w:t xml:space="preserve">on the homepage, where food logs appear together and transport logs appear together, </w:t>
-      </w:r>
-      <w:r>
-        <w:t>mak</w:t>
-      </w:r>
-      <w:r>
-        <w:t>ing</w:t>
-      </w:r>
-      <w:r>
-        <w:t xml:space="preserve"> it easier </w:t>
-      </w:r>
-      <w:r>
-        <w:t xml:space="preserve">for users </w:t>
-      </w:r>
-      <w:r>
-        <w:t xml:space="preserve">to find </w:t>
-      </w:r>
-      <w:r>
-        <w:t xml:space="preserve">and explore </w:t>
-      </w:r>
-      <w:r>
-        <w:t>logs</w:t>
-      </w:r>
-      <w:r>
-        <w:t>, reducing complexity for users.</w:t>
-      </w:r>
+      <w:r>
+        <w:t>Further insight from the requirements analysis of the design chapter revealed how grouping similar items together can reduce the complexity for users in their quest to check for duplicate or missing logs.</w:t>
+      </w:r>
+    </w:p>
+    <w:p>
+      <w:pPr>
+        <w:spacing w:line="360" w:lineRule="auto"/>
+      </w:pPr>
+    </w:p>
+    <w:p>
+      <w:pPr>
+        <w:spacing w:line="360" w:lineRule="auto"/>
+      </w:pPr>
+    </w:p>
+    <w:p>
+      <w:pPr>
+        <w:spacing w:line="360" w:lineRule="auto"/>
+      </w:pPr>
     </w:p>
     <w:p>
       <w:pPr>
@@ -896,37 +976,25 @@
       </w:pPr>
       <w:r>
         <w:rPr>
-          <w:b/>
-          <w:bCs/>
-        </w:rPr>
-        <w:t>Log Emission Button</w:t>
-      </w:r>
-    </w:p>
-    <w:p>
-      <w:pPr>
-        <w:spacing w:line="360" w:lineRule="auto"/>
-      </w:pPr>
-      <w:r>
-        <w:rPr>
           <w:noProof/>
         </w:rPr>
         <w:drawing>
-          <wp:anchor distT="0" distB="0" distL="114300" distR="114300" simplePos="0" relativeHeight="251659264" behindDoc="1" locked="0" layoutInCell="1" allowOverlap="1" wp14:anchorId="59DED3EA" wp14:editId="2C4F9FB5">
+          <wp:anchor distT="0" distB="0" distL="114300" distR="114300" simplePos="0" relativeHeight="251659264" behindDoc="1" locked="0" layoutInCell="1" allowOverlap="1" wp14:anchorId="59DED3EA" wp14:editId="3ABFC441">
             <wp:simplePos x="0" y="0"/>
             <wp:positionH relativeFrom="column">
               <wp:posOffset>0</wp:posOffset>
             </wp:positionH>
             <wp:positionV relativeFrom="paragraph">
-              <wp:posOffset>-5080</wp:posOffset>
+              <wp:posOffset>273685</wp:posOffset>
             </wp:positionV>
             <wp:extent cx="762000" cy="1117600"/>
-            <wp:effectExtent l="0" t="0" r="0" b="0"/>
+            <wp:effectExtent l="0" t="0" r="2540" b="0"/>
             <wp:wrapTight wrapText="bothSides">
               <wp:wrapPolygon edited="0">
                 <wp:start x="0" y="0"/>
-                <wp:lineTo x="0" y="21355"/>
-                <wp:lineTo x="21240" y="21355"/>
-                <wp:lineTo x="21240" y="0"/>
+                <wp:lineTo x="0" y="21477"/>
+                <wp:lineTo x="21375" y="21477"/>
+                <wp:lineTo x="21375" y="0"/>
                 <wp:lineTo x="0" y="0"/>
               </wp:wrapPolygon>
             </wp:wrapTight>
@@ -942,7 +1010,7 @@
                     <pic:cNvPicPr/>
                   </pic:nvPicPr>
                   <pic:blipFill>
-                    <a:blip r:embed="rId8">
+                    <a:blip r:embed="rId9">
                       <a:extLst>
                         <a:ext uri="{28A0092B-C50C-407E-A947-70E740481C1C}">
                           <a14:useLocalDpi xmlns:a14="http://schemas.microsoft.com/office/drawing/2010/main" val="0"/>
@@ -974,67 +1042,130 @@
           </wp:anchor>
         </w:drawing>
       </w:r>
-    </w:p>
-    <w:p>
-      <w:pPr>
-        <w:spacing w:line="360" w:lineRule="auto"/>
-      </w:pPr>
-    </w:p>
-    <w:p>
-      <w:pPr>
-        <w:spacing w:line="360" w:lineRule="auto"/>
-      </w:pPr>
-    </w:p>
-    <w:p>
-      <w:pPr>
-        <w:spacing w:line="360" w:lineRule="auto"/>
-      </w:pPr>
-    </w:p>
-    <w:p>
-      <w:pPr>
-        <w:spacing w:line="360" w:lineRule="auto"/>
-      </w:pPr>
-    </w:p>
-    <w:p>
-      <w:pPr>
-        <w:spacing w:line="360" w:lineRule="auto"/>
-      </w:pPr>
-      <w:r>
-        <w:t>The l</w:t>
-      </w:r>
-      <w:r>
-        <w:t xml:space="preserve">og emission button </w:t>
-      </w:r>
-      <w:r>
-        <w:t xml:space="preserve">is </w:t>
-      </w:r>
-      <w:r>
-        <w:t xml:space="preserve">easily accessible from anywhere on </w:t>
-      </w:r>
-      <w:r>
-        <w:t xml:space="preserve">the </w:t>
-      </w:r>
-      <w:r>
-        <w:t>home screen</w:t>
-      </w:r>
-      <w:r>
-        <w:t>.</w:t>
-      </w:r>
-    </w:p>
-    <w:p>
-      <w:pPr>
-        <w:spacing w:line="360" w:lineRule="auto"/>
+      <w:r>
         <w:rPr>
           <w:b/>
           <w:bCs/>
         </w:rPr>
+        <w:t>Log Emission Button</w:t>
+      </w:r>
+    </w:p>
+    <w:p>
+      <w:pPr>
+        <w:spacing w:line="360" w:lineRule="auto"/>
+      </w:pPr>
+    </w:p>
+    <w:p>
+      <w:pPr>
+        <w:spacing w:line="360" w:lineRule="auto"/>
+      </w:pPr>
+      <w:r>
+        <w:t>The log emission button has been implemented to remain visible on screen as the user moves around the homepage. The design chapter highlighted the importance of speeding up frequent tasks, and being able to click the log emission button from anywhere on the home screen achieves this need to speed up this frequent task of logging emissions.</w:t>
+      </w:r>
+    </w:p>
+    <w:p>
+      <w:pPr>
+        <w:spacing w:line="360" w:lineRule="auto"/>
+      </w:pPr>
+    </w:p>
+    <w:p>
+      <w:pPr>
+        <w:spacing w:line="360" w:lineRule="auto"/>
       </w:pPr>
       <w:r>
         <w:rPr>
           <w:noProof/>
         </w:rPr>
         <w:drawing>
-          <wp:anchor distT="0" distB="0" distL="114300" distR="114300" simplePos="0" relativeHeight="251658240" behindDoc="1" locked="0" layoutInCell="1" allowOverlap="1" wp14:anchorId="64C86305" wp14:editId="3DBFBA72">
+          <wp:anchor distT="0" distB="0" distL="114300" distR="114300" simplePos="0" relativeHeight="251680768" behindDoc="1" locked="0" layoutInCell="1" allowOverlap="1" wp14:anchorId="23E5EFE2" wp14:editId="53D353B5">
+            <wp:simplePos x="0" y="0"/>
+            <wp:positionH relativeFrom="column">
+              <wp:posOffset>0</wp:posOffset>
+            </wp:positionH>
+            <wp:positionV relativeFrom="paragraph">
+              <wp:posOffset>-161290</wp:posOffset>
+            </wp:positionV>
+            <wp:extent cx="1727200" cy="929005"/>
+            <wp:effectExtent l="0" t="0" r="0" b="0"/>
+            <wp:wrapTight wrapText="bothSides">
+              <wp:wrapPolygon edited="0">
+                <wp:start x="0" y="0"/>
+                <wp:lineTo x="0" y="21260"/>
+                <wp:lineTo x="21441" y="21260"/>
+                <wp:lineTo x="21441" y="0"/>
+                <wp:lineTo x="0" y="0"/>
+              </wp:wrapPolygon>
+            </wp:wrapTight>
+            <wp:docPr id="24" name="Picture 24" descr="Logo, company name&#10;&#10;Description automatically generated with medium confidence"/>
+            <wp:cNvGraphicFramePr>
+              <a:graphicFrameLocks xmlns:a="http://schemas.openxmlformats.org/drawingml/2006/main" noChangeAspect="1"/>
+            </wp:cNvGraphicFramePr>
+            <a:graphic xmlns:a="http://schemas.openxmlformats.org/drawingml/2006/main">
+              <a:graphicData uri="http://schemas.openxmlformats.org/drawingml/2006/picture">
+                <pic:pic xmlns:pic="http://schemas.openxmlformats.org/drawingml/2006/picture">
+                  <pic:nvPicPr>
+                    <pic:cNvPr id="24" name="Picture 24" descr="Logo, company name&#10;&#10;Description automatically generated with medium confidence"/>
+                    <pic:cNvPicPr/>
+                  </pic:nvPicPr>
+                  <pic:blipFill>
+                    <a:blip r:embed="rId10">
+                      <a:extLst>
+                        <a:ext uri="{28A0092B-C50C-407E-A947-70E740481C1C}">
+                          <a14:useLocalDpi xmlns:a14="http://schemas.microsoft.com/office/drawing/2010/main" val="0"/>
+                        </a:ext>
+                      </a:extLst>
+                    </a:blip>
+                    <a:stretch>
+                      <a:fillRect/>
+                    </a:stretch>
+                  </pic:blipFill>
+                  <pic:spPr>
+                    <a:xfrm>
+                      <a:off x="0" y="0"/>
+                      <a:ext cx="1727200" cy="929005"/>
+                    </a:xfrm>
+                    <a:prstGeom prst="rect">
+                      <a:avLst/>
+                    </a:prstGeom>
+                  </pic:spPr>
+                </pic:pic>
+              </a:graphicData>
+            </a:graphic>
+            <wp14:sizeRelH relativeFrom="page">
+              <wp14:pctWidth>0</wp14:pctWidth>
+            </wp14:sizeRelH>
+            <wp14:sizeRelV relativeFrom="page">
+              <wp14:pctHeight>0</wp14:pctHeight>
+            </wp14:sizeRelV>
+          </wp:anchor>
+        </w:drawing>
+      </w:r>
+    </w:p>
+    <w:p>
+      <w:pPr>
+        <w:spacing w:line="360" w:lineRule="auto"/>
+      </w:pPr>
+    </w:p>
+    <w:p>
+      <w:pPr>
+        <w:spacing w:line="360" w:lineRule="auto"/>
+      </w:pPr>
+    </w:p>
+    <w:p>
+      <w:pPr>
+        <w:spacing w:line="360" w:lineRule="auto"/>
+        <w:rPr>
+          <w:b/>
+          <w:bCs/>
+        </w:rPr>
+      </w:pPr>
+      <w:r>
+        <w:rPr>
+          <w:noProof/>
+        </w:rPr>
+        <w:lastRenderedPageBreak/>
+        <w:drawing>
+          <wp:anchor distT="0" distB="0" distL="114300" distR="114300" simplePos="0" relativeHeight="251658240" behindDoc="1" locked="0" layoutInCell="1" allowOverlap="1" wp14:anchorId="64C86305" wp14:editId="132BA5EF">
             <wp:simplePos x="0" y="0"/>
             <wp:positionH relativeFrom="column">
               <wp:posOffset>-20055</wp:posOffset>
@@ -1065,7 +1196,7 @@
                     <pic:cNvPicPr/>
                   </pic:nvPicPr>
                   <pic:blipFill>
-                    <a:blip r:embed="rId9" cstate="print">
+                    <a:blip r:embed="rId11" cstate="print">
                       <a:extLst>
                         <a:ext uri="{28A0092B-C50C-407E-A947-70E740481C1C}">
                           <a14:useLocalDpi xmlns:a14="http://schemas.microsoft.com/office/drawing/2010/main" val="0"/>
@@ -1198,6 +1329,74 @@
       <w:pPr>
         <w:spacing w:line="360" w:lineRule="auto"/>
       </w:pPr>
+      <w:r>
+        <w:rPr>
+          <w:noProof/>
+        </w:rPr>
+        <w:drawing>
+          <wp:anchor distT="0" distB="0" distL="114300" distR="114300" simplePos="0" relativeHeight="251686912" behindDoc="1" locked="0" layoutInCell="1" allowOverlap="1" wp14:anchorId="10C64984" wp14:editId="0E897081">
+            <wp:simplePos x="0" y="0"/>
+            <wp:positionH relativeFrom="column">
+              <wp:posOffset>1797050</wp:posOffset>
+            </wp:positionH>
+            <wp:positionV relativeFrom="paragraph">
+              <wp:posOffset>162560</wp:posOffset>
+            </wp:positionV>
+            <wp:extent cx="2143760" cy="1411605"/>
+            <wp:effectExtent l="0" t="0" r="2540" b="0"/>
+            <wp:wrapTight wrapText="bothSides">
+              <wp:wrapPolygon edited="0">
+                <wp:start x="0" y="0"/>
+                <wp:lineTo x="0" y="21377"/>
+                <wp:lineTo x="21498" y="21377"/>
+                <wp:lineTo x="21498" y="0"/>
+                <wp:lineTo x="0" y="0"/>
+              </wp:wrapPolygon>
+            </wp:wrapTight>
+            <wp:docPr id="30" name="Picture 30" descr="Text&#10;&#10;Description automatically generated"/>
+            <wp:cNvGraphicFramePr>
+              <a:graphicFrameLocks xmlns:a="http://schemas.openxmlformats.org/drawingml/2006/main" noChangeAspect="1"/>
+            </wp:cNvGraphicFramePr>
+            <a:graphic xmlns:a="http://schemas.openxmlformats.org/drawingml/2006/main">
+              <a:graphicData uri="http://schemas.openxmlformats.org/drawingml/2006/picture">
+                <pic:pic xmlns:pic="http://schemas.openxmlformats.org/drawingml/2006/picture">
+                  <pic:nvPicPr>
+                    <pic:cNvPr id="30" name="Picture 30" descr="Text&#10;&#10;Description automatically generated"/>
+                    <pic:cNvPicPr/>
+                  </pic:nvPicPr>
+                  <pic:blipFill>
+                    <a:blip r:embed="rId12">
+                      <a:extLst>
+                        <a:ext uri="{28A0092B-C50C-407E-A947-70E740481C1C}">
+                          <a14:useLocalDpi xmlns:a14="http://schemas.microsoft.com/office/drawing/2010/main" val="0"/>
+                        </a:ext>
+                      </a:extLst>
+                    </a:blip>
+                    <a:stretch>
+                      <a:fillRect/>
+                    </a:stretch>
+                  </pic:blipFill>
+                  <pic:spPr>
+                    <a:xfrm>
+                      <a:off x="0" y="0"/>
+                      <a:ext cx="2143760" cy="1411605"/>
+                    </a:xfrm>
+                    <a:prstGeom prst="rect">
+                      <a:avLst/>
+                    </a:prstGeom>
+                  </pic:spPr>
+                </pic:pic>
+              </a:graphicData>
+            </a:graphic>
+            <wp14:sizeRelH relativeFrom="page">
+              <wp14:pctWidth>0</wp14:pctWidth>
+            </wp14:sizeRelH>
+            <wp14:sizeRelV relativeFrom="page">
+              <wp14:pctHeight>0</wp14:pctHeight>
+            </wp14:sizeRelV>
+          </wp:anchor>
+        </w:drawing>
+      </w:r>
       <w:r>
         <w:rPr>
           <w:noProof/>
@@ -1234,7 +1433,7 @@
                     <pic:cNvPicPr/>
                   </pic:nvPicPr>
                   <pic:blipFill>
-                    <a:blip r:embed="rId10" cstate="print">
+                    <a:blip r:embed="rId13" cstate="print">
                       <a:extLst>
                         <a:ext uri="{28A0092B-C50C-407E-A947-70E740481C1C}">
                           <a14:useLocalDpi xmlns:a14="http://schemas.microsoft.com/office/drawing/2010/main" val="0"/>
@@ -1375,7 +1574,7 @@
           <w:noProof/>
         </w:rPr>
         <w:drawing>
-          <wp:anchor distT="0" distB="0" distL="114300" distR="114300" simplePos="0" relativeHeight="251662336" behindDoc="1" locked="0" layoutInCell="1" allowOverlap="1" wp14:anchorId="31187C4B" wp14:editId="791EE287">
+          <wp:anchor distT="0" distB="0" distL="114300" distR="114300" simplePos="0" relativeHeight="251662336" behindDoc="1" locked="0" layoutInCell="1" allowOverlap="1" wp14:anchorId="31187C4B" wp14:editId="480AE0AE">
             <wp:simplePos x="0" y="0"/>
             <wp:positionH relativeFrom="column">
               <wp:posOffset>0</wp:posOffset>
@@ -1406,7 +1605,7 @@
                     <pic:cNvPicPr/>
                   </pic:nvPicPr>
                   <pic:blipFill>
-                    <a:blip r:embed="rId11" cstate="print">
+                    <a:blip r:embed="rId14" cstate="print">
                       <a:extLst>
                         <a:ext uri="{28A0092B-C50C-407E-A947-70E740481C1C}">
                           <a14:useLocalDpi xmlns:a14="http://schemas.microsoft.com/office/drawing/2010/main" val="0"/>
@@ -1443,54 +1642,129 @@
       <w:pPr>
         <w:spacing w:line="360" w:lineRule="auto"/>
       </w:pPr>
-    </w:p>
-    <w:p>
-      <w:pPr>
-        <w:spacing w:line="360" w:lineRule="auto"/>
-      </w:pPr>
-    </w:p>
-    <w:p>
-      <w:pPr>
-        <w:spacing w:line="360" w:lineRule="auto"/>
-      </w:pPr>
-    </w:p>
-    <w:p>
-      <w:pPr>
-        <w:spacing w:line="360" w:lineRule="auto"/>
-      </w:pPr>
-    </w:p>
-    <w:p>
-      <w:pPr>
-        <w:spacing w:line="360" w:lineRule="auto"/>
-      </w:pPr>
-    </w:p>
-    <w:p>
-      <w:pPr>
-        <w:spacing w:line="360" w:lineRule="auto"/>
-      </w:pPr>
-    </w:p>
-    <w:p>
-      <w:pPr>
-        <w:spacing w:line="360" w:lineRule="auto"/>
-      </w:pPr>
-    </w:p>
-    <w:p>
-      <w:pPr>
-        <w:spacing w:line="360" w:lineRule="auto"/>
-      </w:pPr>
-    </w:p>
-    <w:p>
-      <w:pPr>
-        <w:spacing w:line="360" w:lineRule="auto"/>
-      </w:pPr>
-    </w:p>
-    <w:p>
-      <w:pPr>
-        <w:spacing w:line="360" w:lineRule="auto"/>
-      </w:pPr>
-      <w:r>
-        <w:t>The logged in user’s score is highlighted in green to speed up and reduce the complexity of locating their position in the leaderboard.</w:t>
-      </w:r>
+      <w:r>
+        <w:t>Simple, clear, tidy headings of “Yesterday’s Score” and “Individual Leaderboard” are displayed on screen to remove any ambiguity for the user. If they get distracted from their phone and then come back to this screen, it is clear which leaderboard they are looking at.</w:t>
+      </w:r>
+    </w:p>
+    <w:p>
+      <w:pPr>
+        <w:spacing w:line="360" w:lineRule="auto"/>
+      </w:pPr>
+      <w:r>
+        <w:t>T</w:t>
+      </w:r>
+      <w:r>
+        <w:t>he logged in user’s score is highlighted in green to speed up and reduce the complexity</w:t>
+      </w:r>
+      <w:r>
+        <w:t xml:space="preserve"> for the user</w:t>
+      </w:r>
+      <w:r>
+        <w:t xml:space="preserve"> of locating their position in the leaderboard.</w:t>
+      </w:r>
+    </w:p>
+    <w:p>
+      <w:pPr>
+        <w:spacing w:line="360" w:lineRule="auto"/>
+      </w:pPr>
+    </w:p>
+    <w:p>
+      <w:pPr>
+        <w:spacing w:line="360" w:lineRule="auto"/>
+      </w:pPr>
+    </w:p>
+    <w:p>
+      <w:pPr>
+        <w:spacing w:line="360" w:lineRule="auto"/>
+      </w:pPr>
+      <w:r>
+        <w:rPr>
+          <w:noProof/>
+        </w:rPr>
+        <w:drawing>
+          <wp:anchor distT="0" distB="0" distL="114300" distR="114300" simplePos="0" relativeHeight="251681792" behindDoc="1" locked="0" layoutInCell="1" allowOverlap="1" wp14:anchorId="5CC4A6C0" wp14:editId="638ECF2F">
+            <wp:simplePos x="0" y="0"/>
+            <wp:positionH relativeFrom="column">
+              <wp:posOffset>0</wp:posOffset>
+            </wp:positionH>
+            <wp:positionV relativeFrom="paragraph">
+              <wp:posOffset>233680</wp:posOffset>
+            </wp:positionV>
+            <wp:extent cx="4297680" cy="630555"/>
+            <wp:effectExtent l="0" t="0" r="0" b="4445"/>
+            <wp:wrapTight wrapText="bothSides">
+              <wp:wrapPolygon edited="0">
+                <wp:start x="0" y="0"/>
+                <wp:lineTo x="0" y="21317"/>
+                <wp:lineTo x="21511" y="21317"/>
+                <wp:lineTo x="21511" y="0"/>
+                <wp:lineTo x="0" y="0"/>
+              </wp:wrapPolygon>
+            </wp:wrapTight>
+            <wp:docPr id="25" name="Picture 25" descr="A picture containing chart&#10;&#10;Description automatically generated"/>
+            <wp:cNvGraphicFramePr>
+              <a:graphicFrameLocks xmlns:a="http://schemas.openxmlformats.org/drawingml/2006/main" noChangeAspect="1"/>
+            </wp:cNvGraphicFramePr>
+            <a:graphic xmlns:a="http://schemas.openxmlformats.org/drawingml/2006/main">
+              <a:graphicData uri="http://schemas.openxmlformats.org/drawingml/2006/picture">
+                <pic:pic xmlns:pic="http://schemas.openxmlformats.org/drawingml/2006/picture">
+                  <pic:nvPicPr>
+                    <pic:cNvPr id="25" name="Picture 25" descr="A picture containing chart&#10;&#10;Description automatically generated"/>
+                    <pic:cNvPicPr/>
+                  </pic:nvPicPr>
+                  <pic:blipFill>
+                    <a:blip r:embed="rId15">
+                      <a:extLst>
+                        <a:ext uri="{28A0092B-C50C-407E-A947-70E740481C1C}">
+                          <a14:useLocalDpi xmlns:a14="http://schemas.microsoft.com/office/drawing/2010/main" val="0"/>
+                        </a:ext>
+                      </a:extLst>
+                    </a:blip>
+                    <a:stretch>
+                      <a:fillRect/>
+                    </a:stretch>
+                  </pic:blipFill>
+                  <pic:spPr>
+                    <a:xfrm>
+                      <a:off x="0" y="0"/>
+                      <a:ext cx="4297680" cy="630555"/>
+                    </a:xfrm>
+                    <a:prstGeom prst="rect">
+                      <a:avLst/>
+                    </a:prstGeom>
+                  </pic:spPr>
+                </pic:pic>
+              </a:graphicData>
+            </a:graphic>
+            <wp14:sizeRelH relativeFrom="page">
+              <wp14:pctWidth>0</wp14:pctWidth>
+            </wp14:sizeRelH>
+            <wp14:sizeRelV relativeFrom="page">
+              <wp14:pctHeight>0</wp14:pctHeight>
+            </wp14:sizeRelV>
+          </wp:anchor>
+        </w:drawing>
+      </w:r>
+    </w:p>
+    <w:p>
+      <w:pPr>
+        <w:spacing w:line="360" w:lineRule="auto"/>
+      </w:pPr>
+    </w:p>
+    <w:p>
+      <w:pPr>
+        <w:spacing w:line="360" w:lineRule="auto"/>
+      </w:pPr>
+    </w:p>
+    <w:p>
+      <w:pPr>
+        <w:spacing w:line="360" w:lineRule="auto"/>
+      </w:pPr>
+    </w:p>
+    <w:p>
+      <w:pPr>
+        <w:spacing w:line="360" w:lineRule="auto"/>
+      </w:pPr>
     </w:p>
     <w:p>
       <w:pPr>
@@ -1515,7 +1789,7 @@
           <w:noProof/>
         </w:rPr>
         <w:drawing>
-          <wp:anchor distT="0" distB="0" distL="114300" distR="114300" simplePos="0" relativeHeight="251663360" behindDoc="1" locked="0" layoutInCell="1" allowOverlap="1" wp14:anchorId="383395E0" wp14:editId="15154FAA">
+          <wp:anchor distT="0" distB="0" distL="114300" distR="114300" simplePos="0" relativeHeight="251663360" behindDoc="1" locked="0" layoutInCell="1" allowOverlap="1" wp14:anchorId="383395E0" wp14:editId="67356BBD">
             <wp:simplePos x="0" y="0"/>
             <wp:positionH relativeFrom="column">
               <wp:posOffset>0</wp:posOffset>
@@ -1546,7 +1820,7 @@
                     <pic:cNvPicPr/>
                   </pic:nvPicPr>
                   <pic:blipFill>
-                    <a:blip r:embed="rId12" cstate="print">
+                    <a:blip r:embed="rId16" cstate="print">
                       <a:extLst>
                         <a:ext uri="{28A0092B-C50C-407E-A947-70E740481C1C}">
                           <a14:useLocalDpi xmlns:a14="http://schemas.microsoft.com/office/drawing/2010/main" val="0"/>
@@ -1595,70 +1869,21 @@
       <w:pPr>
         <w:spacing w:line="360" w:lineRule="auto"/>
       </w:pPr>
-    </w:p>
-    <w:p>
-      <w:pPr>
-        <w:spacing w:line="360" w:lineRule="auto"/>
-      </w:pPr>
-    </w:p>
-    <w:p>
-      <w:pPr>
-        <w:spacing w:line="360" w:lineRule="auto"/>
-      </w:pPr>
-    </w:p>
-    <w:p>
-      <w:pPr>
-        <w:spacing w:line="360" w:lineRule="auto"/>
-      </w:pPr>
-    </w:p>
-    <w:p>
-      <w:pPr>
-        <w:spacing w:line="360" w:lineRule="auto"/>
-      </w:pPr>
-    </w:p>
-    <w:p>
-      <w:pPr>
-        <w:spacing w:line="360" w:lineRule="auto"/>
-      </w:pPr>
-    </w:p>
-    <w:p>
-      <w:pPr>
-        <w:spacing w:line="360" w:lineRule="auto"/>
-      </w:pPr>
-    </w:p>
-    <w:p>
-      <w:pPr>
-        <w:spacing w:line="360" w:lineRule="auto"/>
-      </w:pPr>
-    </w:p>
-    <w:p>
-      <w:pPr>
-        <w:spacing w:line="360" w:lineRule="auto"/>
-      </w:pPr>
-    </w:p>
-    <w:p>
-      <w:pPr>
-        <w:spacing w:line="360" w:lineRule="auto"/>
-      </w:pPr>
-    </w:p>
-    <w:p>
-      <w:pPr>
-        <w:spacing w:line="360" w:lineRule="auto"/>
-      </w:pPr>
-      <w:r>
-        <w:t>Again, t</w:t>
-      </w:r>
-      <w:r>
-        <w:t xml:space="preserve">he logged in user’s </w:t>
-      </w:r>
-      <w:r>
-        <w:t xml:space="preserve">team’s </w:t>
-      </w:r>
-      <w:r>
-        <w:t>score is highlighted in green to speed up and reduce the complexity of locating their position in the leaderboard.</w:t>
-      </w:r>
-      <w:r>
-        <w:t xml:space="preserve"> If a user is constantly winning or losing in the individual leaderboard, their teammate’s (only one teammate) score may alter the balance, providing a more competitive landscape to compete in.</w:t>
+      <w:r>
+        <w:t>Just like the individual leaderboard, the team leaderboard contains clear headings and highlights the logged in user’s team’s position in the leader, increasing speed and reducing complexity for the user when locating their position.</w:t>
+      </w:r>
+    </w:p>
+    <w:p>
+      <w:pPr>
+        <w:spacing w:line="360" w:lineRule="auto"/>
+      </w:pPr>
+    </w:p>
+    <w:p>
+      <w:pPr>
+        <w:spacing w:line="360" w:lineRule="auto"/>
+      </w:pPr>
+      <w:r>
+        <w:t>If a user is constantly winning or losing in the individual leaderboard, their teammate’s (only one teammate) score may alter the balance, providing a more competitive landscape to compete in.</w:t>
       </w:r>
     </w:p>
     <w:p>
@@ -1705,9 +1930,8 @@
         <w:rPr>
           <w:noProof/>
         </w:rPr>
-        <w:lastRenderedPageBreak/>
         <w:drawing>
-          <wp:anchor distT="0" distB="0" distL="114300" distR="114300" simplePos="0" relativeHeight="251664384" behindDoc="1" locked="0" layoutInCell="1" allowOverlap="1" wp14:anchorId="6EC74F3F" wp14:editId="5E6B4A4F">
+          <wp:anchor distT="0" distB="0" distL="114300" distR="114300" simplePos="0" relativeHeight="251664384" behindDoc="1" locked="0" layoutInCell="1" allowOverlap="1" wp14:anchorId="6EC74F3F" wp14:editId="42E02A54">
             <wp:simplePos x="0" y="0"/>
             <wp:positionH relativeFrom="column">
               <wp:posOffset>0</wp:posOffset>
@@ -1738,7 +1962,7 @@
                     <pic:cNvPicPr/>
                   </pic:nvPicPr>
                   <pic:blipFill>
-                    <a:blip r:embed="rId13" cstate="print">
+                    <a:blip r:embed="rId17" cstate="print">
                       <a:extLst>
                         <a:ext uri="{28A0092B-C50C-407E-A947-70E740481C1C}">
                           <a14:useLocalDpi xmlns:a14="http://schemas.microsoft.com/office/drawing/2010/main" val="0"/>
@@ -1775,59 +1999,45 @@
       <w:pPr>
         <w:spacing w:line="360" w:lineRule="auto"/>
       </w:pPr>
-    </w:p>
-    <w:p>
-      <w:pPr>
-        <w:spacing w:line="360" w:lineRule="auto"/>
-      </w:pPr>
-    </w:p>
-    <w:p>
-      <w:pPr>
-        <w:spacing w:line="360" w:lineRule="auto"/>
-      </w:pPr>
-    </w:p>
-    <w:p>
-      <w:pPr>
-        <w:spacing w:line="360" w:lineRule="auto"/>
-      </w:pPr>
-    </w:p>
-    <w:p>
-      <w:pPr>
-        <w:spacing w:line="360" w:lineRule="auto"/>
-      </w:pPr>
-    </w:p>
-    <w:p>
-      <w:pPr>
-        <w:spacing w:line="360" w:lineRule="auto"/>
-      </w:pPr>
-    </w:p>
-    <w:p>
-      <w:pPr>
-        <w:spacing w:line="360" w:lineRule="auto"/>
-      </w:pPr>
-    </w:p>
-    <w:p>
-      <w:pPr>
-        <w:spacing w:line="360" w:lineRule="auto"/>
-      </w:pPr>
-    </w:p>
-    <w:p>
-      <w:pPr>
-        <w:spacing w:line="360" w:lineRule="auto"/>
-      </w:pPr>
-    </w:p>
-    <w:p>
-      <w:pPr>
-        <w:spacing w:line="360" w:lineRule="auto"/>
-      </w:pPr>
-    </w:p>
-    <w:p>
-      <w:pPr>
-        <w:spacing w:line="360" w:lineRule="auto"/>
-      </w:pPr>
-      <w:r>
-        <w:t>This screen sustains motivation, whereby users who are either winning or losing all of the time, can find competition against themselves, targeting the competence aspect of self-determination theory where they can strive to master their performance.</w:t>
-      </w:r>
+      <w:r>
+        <w:t xml:space="preserve">This screen sustains motivation, whereby users who are either winning or losing all of the time, </w:t>
+      </w:r>
+      <w:r>
+        <w:t xml:space="preserve">lacking motivation or a challenge against their peers, </w:t>
+      </w:r>
+      <w:r>
+        <w:t>can find competition against themselves, targeting the competence aspect of self-determination theory where they can strive to master their performance.</w:t>
+      </w:r>
+    </w:p>
+    <w:p>
+      <w:pPr>
+        <w:spacing w:line="360" w:lineRule="auto"/>
+      </w:pPr>
+    </w:p>
+    <w:p>
+      <w:pPr>
+        <w:spacing w:line="360" w:lineRule="auto"/>
+      </w:pPr>
+    </w:p>
+    <w:p>
+      <w:pPr>
+        <w:spacing w:line="360" w:lineRule="auto"/>
+      </w:pPr>
+    </w:p>
+    <w:p>
+      <w:pPr>
+        <w:spacing w:line="360" w:lineRule="auto"/>
+      </w:pPr>
+    </w:p>
+    <w:p>
+      <w:pPr>
+        <w:spacing w:line="360" w:lineRule="auto"/>
+      </w:pPr>
+    </w:p>
+    <w:p>
+      <w:pPr>
+        <w:spacing w:line="360" w:lineRule="auto"/>
+      </w:pPr>
     </w:p>
     <w:p>
       <w:pPr>
@@ -1866,7 +2076,7 @@
           <w:noProof/>
         </w:rPr>
         <w:drawing>
-          <wp:anchor distT="0" distB="0" distL="114300" distR="114300" simplePos="0" relativeHeight="251666432" behindDoc="1" locked="0" layoutInCell="1" allowOverlap="1" wp14:anchorId="70325E76" wp14:editId="3A0FE8D8">
+          <wp:anchor distT="0" distB="0" distL="114300" distR="114300" simplePos="0" relativeHeight="251666432" behindDoc="1" locked="0" layoutInCell="1" allowOverlap="1" wp14:anchorId="70325E76" wp14:editId="57254F66">
             <wp:simplePos x="0" y="0"/>
             <wp:positionH relativeFrom="column">
               <wp:posOffset>0</wp:posOffset>
@@ -1897,7 +2107,7 @@
                     <pic:cNvPicPr/>
                   </pic:nvPicPr>
                   <pic:blipFill>
-                    <a:blip r:embed="rId14">
+                    <a:blip r:embed="rId18">
                       <a:extLst>
                         <a:ext uri="{28A0092B-C50C-407E-A947-70E740481C1C}">
                           <a14:useLocalDpi xmlns:a14="http://schemas.microsoft.com/office/drawing/2010/main" val="0"/>
@@ -1948,7 +2158,13 @@
         <w:t>The n</w:t>
       </w:r>
       <w:r>
-        <w:t>avigation bar means these frequents tasks are only 1 click away</w:t>
+        <w:t xml:space="preserve">avigation bar means the frequent tasks </w:t>
+      </w:r>
+      <w:r>
+        <w:t xml:space="preserve">of viewing your emission logs, individual and team leaderboards and individual history of scores </w:t>
+      </w:r>
+      <w:r>
+        <w:t>are only 1 click away</w:t>
       </w:r>
       <w:r>
         <w:t xml:space="preserve"> for users</w:t>
@@ -1956,6 +2172,108 @@
       <w:r>
         <w:t>, increasing speed and ease of use.</w:t>
       </w:r>
+      <w:r>
+        <w:t xml:space="preserve"> Additionally, similarly to the leaderboard, the active tab in the navigation bar changes colour to green to reduce cognitive load on the user </w:t>
+      </w:r>
+      <w:r>
+        <w:t xml:space="preserve">as to </w:t>
+      </w:r>
+      <w:r>
+        <w:t>what screen they are on.</w:t>
+      </w:r>
+    </w:p>
+    <w:p>
+      <w:pPr>
+        <w:spacing w:line="360" w:lineRule="auto"/>
+      </w:pPr>
+      <w:r>
+        <w:rPr>
+          <w:noProof/>
+        </w:rPr>
+        <w:drawing>
+          <wp:anchor distT="0" distB="0" distL="114300" distR="114300" simplePos="0" relativeHeight="251682816" behindDoc="1" locked="0" layoutInCell="1" allowOverlap="1" wp14:anchorId="11A8F7A3" wp14:editId="47B684EB">
+            <wp:simplePos x="0" y="0"/>
+            <wp:positionH relativeFrom="column">
+              <wp:posOffset>0</wp:posOffset>
+            </wp:positionH>
+            <wp:positionV relativeFrom="paragraph">
+              <wp:posOffset>277495</wp:posOffset>
+            </wp:positionV>
+            <wp:extent cx="3017520" cy="1041400"/>
+            <wp:effectExtent l="0" t="0" r="5080" b="0"/>
+            <wp:wrapTight wrapText="bothSides">
+              <wp:wrapPolygon edited="0">
+                <wp:start x="0" y="0"/>
+                <wp:lineTo x="0" y="21337"/>
+                <wp:lineTo x="21545" y="21337"/>
+                <wp:lineTo x="21545" y="0"/>
+                <wp:lineTo x="0" y="0"/>
+              </wp:wrapPolygon>
+            </wp:wrapTight>
+            <wp:docPr id="26" name="Picture 26" descr="Graphical user interface, text, application&#10;&#10;Description automatically generated"/>
+            <wp:cNvGraphicFramePr>
+              <a:graphicFrameLocks xmlns:a="http://schemas.openxmlformats.org/drawingml/2006/main" noChangeAspect="1"/>
+            </wp:cNvGraphicFramePr>
+            <a:graphic xmlns:a="http://schemas.openxmlformats.org/drawingml/2006/main">
+              <a:graphicData uri="http://schemas.openxmlformats.org/drawingml/2006/picture">
+                <pic:pic xmlns:pic="http://schemas.openxmlformats.org/drawingml/2006/picture">
+                  <pic:nvPicPr>
+                    <pic:cNvPr id="26" name="Picture 26" descr="Graphical user interface, text, application&#10;&#10;Description automatically generated"/>
+                    <pic:cNvPicPr/>
+                  </pic:nvPicPr>
+                  <pic:blipFill>
+                    <a:blip r:embed="rId19" cstate="print">
+                      <a:extLst>
+                        <a:ext uri="{28A0092B-C50C-407E-A947-70E740481C1C}">
+                          <a14:useLocalDpi xmlns:a14="http://schemas.microsoft.com/office/drawing/2010/main" val="0"/>
+                        </a:ext>
+                      </a:extLst>
+                    </a:blip>
+                    <a:stretch>
+                      <a:fillRect/>
+                    </a:stretch>
+                  </pic:blipFill>
+                  <pic:spPr>
+                    <a:xfrm>
+                      <a:off x="0" y="0"/>
+                      <a:ext cx="3017520" cy="1041400"/>
+                    </a:xfrm>
+                    <a:prstGeom prst="rect">
+                      <a:avLst/>
+                    </a:prstGeom>
+                  </pic:spPr>
+                </pic:pic>
+              </a:graphicData>
+            </a:graphic>
+            <wp14:sizeRelH relativeFrom="page">
+              <wp14:pctWidth>0</wp14:pctWidth>
+            </wp14:sizeRelH>
+            <wp14:sizeRelV relativeFrom="page">
+              <wp14:pctHeight>0</wp14:pctHeight>
+            </wp14:sizeRelV>
+          </wp:anchor>
+        </w:drawing>
+      </w:r>
+    </w:p>
+    <w:p>
+      <w:pPr>
+        <w:spacing w:line="360" w:lineRule="auto"/>
+      </w:pPr>
+    </w:p>
+    <w:p>
+      <w:pPr>
+        <w:spacing w:line="360" w:lineRule="auto"/>
+      </w:pPr>
+    </w:p>
+    <w:p>
+      <w:pPr>
+        <w:spacing w:line="360" w:lineRule="auto"/>
+      </w:pPr>
+    </w:p>
+    <w:p>
+      <w:pPr>
+        <w:spacing w:line="360" w:lineRule="auto"/>
+      </w:pPr>
     </w:p>
     <w:p>
       <w:pPr>
@@ -1979,8 +2297,9 @@
         <w:rPr>
           <w:noProof/>
         </w:rPr>
+        <w:lastRenderedPageBreak/>
         <w:drawing>
-          <wp:anchor distT="0" distB="0" distL="114300" distR="114300" simplePos="0" relativeHeight="251667456" behindDoc="1" locked="0" layoutInCell="1" allowOverlap="1" wp14:anchorId="65316360" wp14:editId="15A366F5">
+          <wp:anchor distT="0" distB="0" distL="114300" distR="114300" simplePos="0" relativeHeight="251667456" behindDoc="1" locked="0" layoutInCell="1" allowOverlap="1" wp14:anchorId="65316360" wp14:editId="4CC574A5">
             <wp:simplePos x="0" y="0"/>
             <wp:positionH relativeFrom="column">
               <wp:posOffset>0</wp:posOffset>
@@ -2011,7 +2330,7 @@
                     <pic:cNvPicPr/>
                   </pic:nvPicPr>
                   <pic:blipFill>
-                    <a:blip r:embed="rId15">
+                    <a:blip r:embed="rId20">
                       <a:extLst>
                         <a:ext uri="{28A0092B-C50C-407E-A947-70E740481C1C}">
                           <a14:useLocalDpi xmlns:a14="http://schemas.microsoft.com/office/drawing/2010/main" val="0"/>
@@ -2067,28 +2386,11 @@
       <w:pPr>
         <w:spacing w:line="360" w:lineRule="auto"/>
       </w:pPr>
-    </w:p>
-    <w:p>
-      <w:pPr>
-        <w:spacing w:line="360" w:lineRule="auto"/>
-      </w:pPr>
-    </w:p>
-    <w:p>
-      <w:pPr>
-        <w:spacing w:line="360" w:lineRule="auto"/>
-      </w:pPr>
-    </w:p>
-    <w:p>
-      <w:pPr>
-        <w:spacing w:line="360" w:lineRule="auto"/>
-      </w:pPr>
-    </w:p>
-    <w:p>
-      <w:pPr>
-        <w:spacing w:line="360" w:lineRule="auto"/>
-      </w:pPr>
-      <w:r>
-        <w:t xml:space="preserve">The field of human computer interaction emphasises the importance of </w:t>
+      <w:r>
+        <w:t>As illustrated in the design chapter, t</w:t>
+      </w:r>
+      <w:r>
+        <w:t xml:space="preserve">he field of human computer interaction emphasises the importance of </w:t>
       </w:r>
       <w:r>
         <w:t xml:space="preserve">reducing the likelihood of </w:t>
@@ -2102,46 +2404,9 @@
       <w:r>
         <w:t xml:space="preserve"> errors.</w:t>
       </w:r>
-    </w:p>
-    <w:p>
-      <w:pPr>
-        <w:spacing w:line="360" w:lineRule="auto"/>
-      </w:pPr>
-    </w:p>
-    <w:p>
-      <w:pPr>
-        <w:spacing w:line="360" w:lineRule="auto"/>
-      </w:pPr>
-    </w:p>
-    <w:p>
-      <w:pPr>
-        <w:spacing w:line="360" w:lineRule="auto"/>
-      </w:pPr>
-    </w:p>
-    <w:p>
-      <w:pPr>
-        <w:spacing w:line="360" w:lineRule="auto"/>
-      </w:pPr>
-    </w:p>
-    <w:p>
-      <w:pPr>
-        <w:spacing w:line="360" w:lineRule="auto"/>
-      </w:pPr>
-    </w:p>
-    <w:p>
-      <w:pPr>
-        <w:spacing w:line="360" w:lineRule="auto"/>
-      </w:pPr>
-    </w:p>
-    <w:p>
-      <w:pPr>
-        <w:spacing w:line="360" w:lineRule="auto"/>
-      </w:pPr>
-    </w:p>
-    <w:p>
-      <w:pPr>
-        <w:spacing w:line="360" w:lineRule="auto"/>
-      </w:pPr>
+      <w:r>
+        <w:t xml:space="preserve"> Analysing the hierarchical task analysis of a user logging their emissions in the design chapter revealed the importance of limiting the likelihood of entering incorrect emission log data, leading to the implementation of this confirmation button.</w:t>
+      </w:r>
     </w:p>
     <w:p>
       <w:pPr>
@@ -2161,7 +2426,7 @@
           <w:noProof/>
         </w:rPr>
         <w:drawing>
-          <wp:anchor distT="0" distB="0" distL="114300" distR="114300" simplePos="0" relativeHeight="251668480" behindDoc="1" locked="0" layoutInCell="1" allowOverlap="1" wp14:anchorId="59CCEE97" wp14:editId="535A216D">
+          <wp:anchor distT="0" distB="0" distL="114300" distR="114300" simplePos="0" relativeHeight="251668480" behindDoc="1" locked="0" layoutInCell="1" allowOverlap="1" wp14:anchorId="59CCEE97" wp14:editId="3409399F">
             <wp:simplePos x="0" y="0"/>
             <wp:positionH relativeFrom="column">
               <wp:posOffset>3931920</wp:posOffset>
@@ -2192,7 +2457,7 @@
                     <pic:cNvPicPr/>
                   </pic:nvPicPr>
                   <pic:blipFill>
-                    <a:blip r:embed="rId16">
+                    <a:blip r:embed="rId21">
                       <a:extLst>
                         <a:ext uri="{28A0092B-C50C-407E-A947-70E740481C1C}">
                           <a14:useLocalDpi xmlns:a14="http://schemas.microsoft.com/office/drawing/2010/main" val="0"/>
@@ -2260,7 +2525,7 @@
                     <pic:cNvPicPr/>
                   </pic:nvPicPr>
                   <pic:blipFill>
-                    <a:blip r:embed="rId17">
+                    <a:blip r:embed="rId22">
                       <a:extLst>
                         <a:ext uri="{28A0092B-C50C-407E-A947-70E740481C1C}">
                           <a14:useLocalDpi xmlns:a14="http://schemas.microsoft.com/office/drawing/2010/main" val="0"/>
@@ -2309,7 +2574,7 @@
           <w:noProof/>
         </w:rPr>
         <w:drawing>
-          <wp:anchor distT="0" distB="0" distL="114300" distR="114300" simplePos="0" relativeHeight="251670528" behindDoc="1" locked="0" layoutInCell="1" allowOverlap="1" wp14:anchorId="1B1A8CEA" wp14:editId="3E4FE8CC">
+          <wp:anchor distT="0" distB="0" distL="114300" distR="114300" simplePos="0" relativeHeight="251670528" behindDoc="1" locked="0" layoutInCell="1" allowOverlap="1" wp14:anchorId="1B1A8CEA" wp14:editId="246A1515">
             <wp:simplePos x="0" y="0"/>
             <wp:positionH relativeFrom="column">
               <wp:posOffset>5080</wp:posOffset>
@@ -2340,7 +2605,7 @@
                     <pic:cNvPicPr/>
                   </pic:nvPicPr>
                   <pic:blipFill>
-                    <a:blip r:embed="rId18">
+                    <a:blip r:embed="rId23">
                       <a:extLst>
                         <a:ext uri="{28A0092B-C50C-407E-A947-70E740481C1C}">
                           <a14:useLocalDpi xmlns:a14="http://schemas.microsoft.com/office/drawing/2010/main" val="0"/>
@@ -2388,7 +2653,43 @@
         <w:spacing w:line="360" w:lineRule="auto"/>
       </w:pPr>
       <w:r>
-        <w:t xml:space="preserve">Users who are used to different units of measurement or who do not know the size of their car are catered for, </w:t>
+        <w:t xml:space="preserve">As discussed when analysing the scenario and hierarchical task analysis of a user entering emission logs in the design chapter, complex tasks involved </w:t>
+      </w:r>
+      <w:r>
+        <w:t>converting one unit of measurement into another and selecting car size. As such, to reduce th</w:t>
+      </w:r>
+      <w:r>
+        <w:t xml:space="preserve">ese </w:t>
+      </w:r>
+      <w:r>
+        <w:t>complexit</w:t>
+      </w:r>
+      <w:r>
+        <w:t>ies</w:t>
+      </w:r>
+      <w:r>
+        <w:t>, a selection of different units of measurement are provided</w:t>
+      </w:r>
+      <w:r>
+        <w:t>,</w:t>
+      </w:r>
+      <w:r>
+        <w:t xml:space="preserve"> catering for u</w:t>
+      </w:r>
+      <w:r>
+        <w:t>sers who are used to different units of measurement</w:t>
+      </w:r>
+      <w:r>
+        <w:t xml:space="preserve">, and the average car size is provided, </w:t>
+      </w:r>
+      <w:r>
+        <w:t>catered for</w:t>
+      </w:r>
+      <w:r>
+        <w:t xml:space="preserve"> users who do not know the size of their car</w:t>
+      </w:r>
+      <w:r>
+        <w:t xml:space="preserve">, </w:t>
       </w:r>
       <w:r>
         <w:t xml:space="preserve">thus </w:t>
@@ -2467,16 +2768,11 @@
       </w:r>
     </w:p>
     <w:p>
-      <w:r>
-        <w:t xml:space="preserve">The database used for implementing this gamified, social mobile app was Firebase Cloud Firestore, a </w:t>
-      </w:r>
-      <w:proofErr w:type="spellStart"/>
-      <w:r>
-        <w:t>noSQL</w:t>
-      </w:r>
-      <w:proofErr w:type="spellEnd"/>
-      <w:r>
-        <w:t xml:space="preserve"> schema which consists of collections and documents.</w:t>
+      <w:pPr>
+        <w:spacing w:line="360" w:lineRule="auto"/>
+      </w:pPr>
+      <w:r>
+        <w:t>The database used for implementing this gamified, social mobile app was Firebase Cloud Firestore, a noSQL schema which consists of collections and documents.</w:t>
       </w:r>
       <w:r>
         <w:t xml:space="preserve"> </w:t>
@@ -2488,12 +2784,41 @@
         <w:t>his database was chosen for the increased flexibility offered by the schema.</w:t>
       </w:r>
       <w:r>
-        <w:t xml:space="preserve"> The content below contains screenshots and explanations of the different aspects of how the database was implemented.</w:t>
-      </w:r>
-    </w:p>
-    <w:p/>
-    <w:p/>
-    <w:p/>
+        <w:t xml:space="preserve"> </w:t>
+      </w:r>
+    </w:p>
+    <w:p>
+      <w:pPr>
+        <w:spacing w:line="360" w:lineRule="auto"/>
+      </w:pPr>
+    </w:p>
+    <w:p>
+      <w:pPr>
+        <w:spacing w:line="360" w:lineRule="auto"/>
+      </w:pPr>
+      <w:r>
+        <w:t>The design of the implemented database was motivated by industry standard database best practices, of avoiding redundancy, and following the noSQL golden rule of making collections large and documents small. To follow this noSQL rule, a user’s emission logs, for example, should be stored as a separate collection with a reference link to the corresponding user, as opposed to as an array inside of a user document. This is because the number of emission logs per user is infinite, with each new log expanding the user document, eventually exceeding the 2MB capacity limit imposed by Firebase. Instead, by storing emission logs as a separate collection, this error was avoided.</w:t>
+      </w:r>
+    </w:p>
+    <w:p>
+      <w:pPr>
+        <w:spacing w:line="360" w:lineRule="auto"/>
+      </w:pPr>
+    </w:p>
+    <w:p>
+      <w:pPr>
+        <w:spacing w:line="360" w:lineRule="auto"/>
+      </w:pPr>
+      <w:r>
+        <w:t xml:space="preserve">The content below contains screenshots and explanations </w:t>
+      </w:r>
+      <w:r>
+        <w:t xml:space="preserve">to </w:t>
+      </w:r>
+      <w:r>
+        <w:t>the different aspects of how the database was implemented.</w:t>
+      </w:r>
+    </w:p>
     <w:p/>
     <w:p/>
     <w:p>
@@ -2551,7 +2876,7 @@
                     <pic:cNvPicPr/>
                   </pic:nvPicPr>
                   <pic:blipFill>
-                    <a:blip r:embed="rId19" cstate="print">
+                    <a:blip r:embed="rId24" cstate="print">
                       <a:extLst>
                         <a:ext uri="{28A0092B-C50C-407E-A947-70E740481C1C}">
                           <a14:useLocalDpi xmlns:a14="http://schemas.microsoft.com/office/drawing/2010/main" val="0"/>
@@ -2593,77 +2918,97 @@
       <w:pPr>
         <w:spacing w:line="360" w:lineRule="auto"/>
       </w:pPr>
-    </w:p>
-    <w:p>
-      <w:pPr>
-        <w:spacing w:line="360" w:lineRule="auto"/>
-      </w:pPr>
-    </w:p>
-    <w:p>
-      <w:pPr>
-        <w:spacing w:line="360" w:lineRule="auto"/>
-      </w:pPr>
-    </w:p>
-    <w:p>
-      <w:pPr>
-        <w:spacing w:line="360" w:lineRule="auto"/>
-      </w:pPr>
-    </w:p>
-    <w:p>
-      <w:pPr>
-        <w:spacing w:line="360" w:lineRule="auto"/>
-      </w:pPr>
-    </w:p>
-    <w:p>
-      <w:pPr>
-        <w:spacing w:line="360" w:lineRule="auto"/>
-      </w:pPr>
-    </w:p>
-    <w:p>
-      <w:pPr>
-        <w:spacing w:line="360" w:lineRule="auto"/>
-      </w:pPr>
-    </w:p>
-    <w:p>
-      <w:pPr>
-        <w:spacing w:line="360" w:lineRule="auto"/>
-      </w:pPr>
-    </w:p>
-    <w:p>
-      <w:pPr>
-        <w:spacing w:line="360" w:lineRule="auto"/>
-      </w:pPr>
-    </w:p>
-    <w:p>
-      <w:pPr>
-        <w:spacing w:line="360" w:lineRule="auto"/>
-      </w:pPr>
-    </w:p>
-    <w:p>
-      <w:pPr>
-        <w:spacing w:line="360" w:lineRule="auto"/>
-      </w:pPr>
-    </w:p>
-    <w:p>
-      <w:pPr>
-        <w:spacing w:line="360" w:lineRule="auto"/>
-      </w:pPr>
-      <w:r>
-        <w:t xml:space="preserve">Design of database was to follow the rules of avoiding redundancy, and following the </w:t>
-      </w:r>
-      <w:proofErr w:type="spellStart"/>
-      <w:r>
-        <w:t>noSQL</w:t>
-      </w:r>
-      <w:proofErr w:type="spellEnd"/>
-      <w:r>
-        <w:t xml:space="preserve"> golden rule of make collections large and documents small, whereby instead of storing, for example, a user’s emission logs as an array inside of a user document, the emission logs were stored as a separate collection with a reference link to the corresponding user. This is because the number of emission logs per user is infinite, so with each new log, the user document would have kept expanding, eventually exceeding the 2MB capacity limit imposed by Firebase. Instead, by storing emission logs as a separate collection, this error was avoided.</w:t>
-      </w:r>
-    </w:p>
-    <w:p>
-      <w:pPr>
-        <w:spacing w:line="360" w:lineRule="auto"/>
-      </w:pPr>
+      <w:r>
+        <w:t>Each authenticated user has an email and password login associated with their account</w:t>
+      </w:r>
+      <w:r>
+        <w:t xml:space="preserve"> to login, as well as having a unique user id or “User UID” to identify </w:t>
+      </w:r>
+      <w:r>
+        <w:lastRenderedPageBreak/>
+        <w:t>and refer to the associated user in collections and documents.</w:t>
+      </w:r>
+    </w:p>
+    <w:p>
+      <w:pPr>
+        <w:spacing w:line="360" w:lineRule="auto"/>
+      </w:pPr>
+      <w:r>
+        <w:rPr>
+          <w:noProof/>
+        </w:rPr>
+        <w:drawing>
+          <wp:anchor distT="0" distB="0" distL="114300" distR="114300" simplePos="0" relativeHeight="251679744" behindDoc="1" locked="0" layoutInCell="1" allowOverlap="1" wp14:anchorId="4965EF02" wp14:editId="5DD8BFD2">
+            <wp:simplePos x="0" y="0"/>
+            <wp:positionH relativeFrom="column">
+              <wp:posOffset>-50800</wp:posOffset>
+            </wp:positionH>
+            <wp:positionV relativeFrom="paragraph">
+              <wp:posOffset>230505</wp:posOffset>
+            </wp:positionV>
+            <wp:extent cx="2529840" cy="1506220"/>
+            <wp:effectExtent l="0" t="0" r="0" b="5080"/>
+            <wp:wrapTight wrapText="bothSides">
+              <wp:wrapPolygon edited="0">
+                <wp:start x="0" y="0"/>
+                <wp:lineTo x="0" y="21491"/>
+                <wp:lineTo x="21470" y="21491"/>
+                <wp:lineTo x="21470" y="0"/>
+                <wp:lineTo x="0" y="0"/>
+              </wp:wrapPolygon>
+            </wp:wrapTight>
+            <wp:docPr id="23" name="Picture 23" descr="Text&#10;&#10;Description automatically generated"/>
+            <wp:cNvGraphicFramePr>
+              <a:graphicFrameLocks xmlns:a="http://schemas.openxmlformats.org/drawingml/2006/main" noChangeAspect="1"/>
+            </wp:cNvGraphicFramePr>
+            <a:graphic xmlns:a="http://schemas.openxmlformats.org/drawingml/2006/main">
+              <a:graphicData uri="http://schemas.openxmlformats.org/drawingml/2006/picture">
+                <pic:pic xmlns:pic="http://schemas.openxmlformats.org/drawingml/2006/picture">
+                  <pic:nvPicPr>
+                    <pic:cNvPr id="23" name="Picture 23" descr="Text&#10;&#10;Description automatically generated"/>
+                    <pic:cNvPicPr/>
+                  </pic:nvPicPr>
+                  <pic:blipFill>
+                    <a:blip r:embed="rId25" cstate="print">
+                      <a:extLst>
+                        <a:ext uri="{28A0092B-C50C-407E-A947-70E740481C1C}">
+                          <a14:useLocalDpi xmlns:a14="http://schemas.microsoft.com/office/drawing/2010/main" val="0"/>
+                        </a:ext>
+                      </a:extLst>
+                    </a:blip>
+                    <a:stretch>
+                      <a:fillRect/>
+                    </a:stretch>
+                  </pic:blipFill>
+                  <pic:spPr>
+                    <a:xfrm>
+                      <a:off x="0" y="0"/>
+                      <a:ext cx="2529840" cy="1506220"/>
+                    </a:xfrm>
+                    <a:prstGeom prst="rect">
+                      <a:avLst/>
+                    </a:prstGeom>
+                  </pic:spPr>
+                </pic:pic>
+              </a:graphicData>
+            </a:graphic>
+            <wp14:sizeRelH relativeFrom="page">
+              <wp14:pctWidth>0</wp14:pctWidth>
+            </wp14:sizeRelH>
+            <wp14:sizeRelV relativeFrom="page">
+              <wp14:pctHeight>0</wp14:pctHeight>
+            </wp14:sizeRelV>
+          </wp:anchor>
+        </w:drawing>
+      </w:r>
+    </w:p>
+    <w:p>
+      <w:pPr>
+        <w:spacing w:line="360" w:lineRule="auto"/>
+      </w:pPr>
+      <w:r>
+        <w:t>If the entered credentials of an email and password do not match any authenticated user accounts, the user is alerted of invalid login credentials and will not proceed to the homepage. Upon supplying valid credentials, users are navigated to the homepage, and the unique ID to identify this specific user is carried forward.</w:t>
+      </w:r>
     </w:p>
     <w:p>
       <w:pPr>
@@ -2709,9 +3054,8 @@
         <w:rPr>
           <w:noProof/>
         </w:rPr>
-        <w:lastRenderedPageBreak/>
         <w:drawing>
-          <wp:anchor distT="0" distB="0" distL="114300" distR="114300" simplePos="0" relativeHeight="251673600" behindDoc="1" locked="0" layoutInCell="1" allowOverlap="1" wp14:anchorId="312FE086" wp14:editId="23F0DD7C">
+          <wp:anchor distT="0" distB="0" distL="114300" distR="114300" simplePos="0" relativeHeight="251673600" behindDoc="1" locked="0" layoutInCell="1" allowOverlap="1" wp14:anchorId="312FE086" wp14:editId="6884A51A">
             <wp:simplePos x="0" y="0"/>
             <wp:positionH relativeFrom="column">
               <wp:posOffset>0</wp:posOffset>
@@ -2742,7 +3086,7 @@
                     <pic:cNvPicPr/>
                   </pic:nvPicPr>
                   <pic:blipFill>
-                    <a:blip r:embed="rId20">
+                    <a:blip r:embed="rId26">
                       <a:extLst>
                         <a:ext uri="{28A0092B-C50C-407E-A947-70E740481C1C}">
                           <a14:useLocalDpi xmlns:a14="http://schemas.microsoft.com/office/drawing/2010/main" val="0"/>
@@ -2779,41 +3123,42 @@
       <w:pPr>
         <w:spacing w:line="360" w:lineRule="auto"/>
       </w:pPr>
-    </w:p>
-    <w:p>
-      <w:pPr>
-        <w:spacing w:line="360" w:lineRule="auto"/>
-      </w:pPr>
-    </w:p>
-    <w:p>
-      <w:pPr>
-        <w:spacing w:line="360" w:lineRule="auto"/>
-      </w:pPr>
-    </w:p>
-    <w:p>
-      <w:pPr>
-        <w:spacing w:line="360" w:lineRule="auto"/>
-      </w:pPr>
-    </w:p>
-    <w:p>
-      <w:pPr>
-        <w:spacing w:line="360" w:lineRule="auto"/>
-      </w:pPr>
-    </w:p>
-    <w:p>
-      <w:pPr>
-        <w:spacing w:line="360" w:lineRule="auto"/>
-      </w:pPr>
-    </w:p>
-    <w:p>
-      <w:pPr>
-        <w:spacing w:line="360" w:lineRule="auto"/>
-      </w:pPr>
-    </w:p>
-    <w:p>
-      <w:pPr>
-        <w:spacing w:line="360" w:lineRule="auto"/>
-      </w:pPr>
+      <w:r>
+        <w:t xml:space="preserve">The collections implemented in the database for this application were </w:t>
+      </w:r>
+      <w:r>
+        <w:t xml:space="preserve">for </w:t>
+      </w:r>
+      <w:r>
+        <w:t>the emission logs, scores, teams and users.</w:t>
+      </w:r>
+      <w:r>
+        <w:t xml:space="preserve"> </w:t>
+      </w:r>
+      <w:r>
+        <w:t>The scores collection could arguably be redundant, since these scores can be calculated from the emission log documents</w:t>
+      </w:r>
+      <w:r>
+        <w:t>, however, the time taken to recalculate every single score proved too costly, j</w:t>
+      </w:r>
+      <w:r>
+        <w:t>ustif</w:t>
+      </w:r>
+      <w:r>
+        <w:t>ying</w:t>
+      </w:r>
+      <w:r>
+        <w:t xml:space="preserve"> including scores as a separate collection</w:t>
+      </w:r>
+      <w:r>
+        <w:t>. Further rationale</w:t>
+      </w:r>
+      <w:r>
+        <w:t xml:space="preserve"> is provided in the score document section xxx further on in this report.</w:t>
+      </w:r>
+      <w:r>
+        <w:t xml:space="preserve"> Contrastingly, the author considered having a leaderboard collection which contained the associated scores to be displayed on this leaderboard, however, this was decided to be redundant because the scores are already stored in the database, and the time taken to retrieve them for display in the leaderboard is negligible compared to the time of calculating every score from all emission logs.</w:t>
+      </w:r>
     </w:p>
     <w:p>
       <w:pPr>
@@ -2853,6 +3198,7 @@
           <w:b/>
           <w:bCs/>
         </w:rPr>
+        <w:lastRenderedPageBreak/>
         <w:t>User document</w:t>
       </w:r>
     </w:p>
@@ -2861,50 +3207,17 @@
         <w:spacing w:line="360" w:lineRule="auto"/>
       </w:pPr>
       <w:r>
-        <w:t>Note, the user documents do not contain a “</w:t>
-      </w:r>
-      <w:proofErr w:type="spellStart"/>
-      <w:r>
-        <w:t>uniqueID</w:t>
-      </w:r>
-      <w:proofErr w:type="spellEnd"/>
-      <w:r>
-        <w:t>” field because this value is stored as the unique ID for the document itself, which is connected to the unique user ID assigned to each authenticated user as per the screenshot above.</w:t>
-      </w:r>
-      <w:r>
-        <w:t xml:space="preserve"> For example, in the attached screenshot below, Jack’s </w:t>
-      </w:r>
-      <w:proofErr w:type="spellStart"/>
-      <w:r>
-        <w:t>uniqueID</w:t>
-      </w:r>
-      <w:proofErr w:type="spellEnd"/>
-      <w:r>
-        <w:t xml:space="preserve"> is </w:t>
-      </w:r>
-      <w:r>
-        <w:t>80ng7PdDcIeGOd7a58YQj6tVKnX2</w:t>
-      </w:r>
-      <w:r>
-        <w:t>.</w:t>
-      </w:r>
-    </w:p>
-    <w:p>
-      <w:pPr>
-        <w:spacing w:line="360" w:lineRule="auto"/>
-      </w:pPr>
-      <w:r>
         <w:rPr>
           <w:noProof/>
         </w:rPr>
         <w:drawing>
-          <wp:anchor distT="0" distB="0" distL="114300" distR="114300" simplePos="0" relativeHeight="251674624" behindDoc="1" locked="0" layoutInCell="1" allowOverlap="1" wp14:anchorId="2F85F5C1" wp14:editId="0E8C5D87">
+          <wp:anchor distT="0" distB="0" distL="114300" distR="114300" simplePos="0" relativeHeight="251674624" behindDoc="1" locked="0" layoutInCell="1" allowOverlap="1" wp14:anchorId="2F85F5C1" wp14:editId="7F02E9C8">
             <wp:simplePos x="0" y="0"/>
             <wp:positionH relativeFrom="column">
               <wp:posOffset>0</wp:posOffset>
             </wp:positionH>
             <wp:positionV relativeFrom="paragraph">
-              <wp:posOffset>139065</wp:posOffset>
+              <wp:posOffset>192405</wp:posOffset>
             </wp:positionV>
             <wp:extent cx="3048000" cy="1748155"/>
             <wp:effectExtent l="0" t="0" r="0" b="4445"/>
@@ -2929,7 +3242,7 @@
                     <pic:cNvPicPr/>
                   </pic:nvPicPr>
                   <pic:blipFill>
-                    <a:blip r:embed="rId21" cstate="print">
+                    <a:blip r:embed="rId27" cstate="print">
                       <a:extLst>
                         <a:ext uri="{28A0092B-C50C-407E-A947-70E740481C1C}">
                           <a14:useLocalDpi xmlns:a14="http://schemas.microsoft.com/office/drawing/2010/main" val="0"/>
@@ -2966,16 +3279,18 @@
       <w:pPr>
         <w:spacing w:line="360" w:lineRule="auto"/>
       </w:pPr>
-    </w:p>
-    <w:p>
-      <w:pPr>
-        <w:spacing w:line="360" w:lineRule="auto"/>
-      </w:pPr>
-    </w:p>
-    <w:p>
-      <w:pPr>
-        <w:spacing w:line="360" w:lineRule="auto"/>
-      </w:pPr>
+      <w:r>
+        <w:t>Note, the user documents do not contain a “uniqueID” field because this value is stored as the unique ID for the document itself, which is connected to the unique user ID assigned to each authenticated user as per the screenshot above.</w:t>
+      </w:r>
+      <w:r>
+        <w:t xml:space="preserve"> For example, in the attached screenshot below, Jack’s uniqueID is </w:t>
+      </w:r>
+      <w:r>
+        <w:t>80ng7PdDcIeGOd7a58YQj6tVKnX2</w:t>
+      </w:r>
+      <w:r>
+        <w:t>.</w:t>
+      </w:r>
     </w:p>
     <w:p>
       <w:pPr>
@@ -3072,13 +3387,13 @@
           <w:noProof/>
         </w:rPr>
         <w:drawing>
-          <wp:anchor distT="0" distB="0" distL="114300" distR="114300" simplePos="0" relativeHeight="251675648" behindDoc="1" locked="0" layoutInCell="1" allowOverlap="1" wp14:anchorId="678F00E7" wp14:editId="5C5BCCD5">
+          <wp:anchor distT="0" distB="0" distL="114300" distR="114300" simplePos="0" relativeHeight="251675648" behindDoc="1" locked="0" layoutInCell="1" allowOverlap="1" wp14:anchorId="678F00E7" wp14:editId="6037272A">
             <wp:simplePos x="0" y="0"/>
             <wp:positionH relativeFrom="column">
               <wp:posOffset>0</wp:posOffset>
             </wp:positionH>
             <wp:positionV relativeFrom="paragraph">
-              <wp:posOffset>276860</wp:posOffset>
+              <wp:posOffset>215900</wp:posOffset>
             </wp:positionV>
             <wp:extent cx="2255520" cy="1664970"/>
             <wp:effectExtent l="0" t="0" r="5080" b="0"/>
@@ -3103,7 +3418,7 @@
                     <pic:cNvPicPr/>
                   </pic:nvPicPr>
                   <pic:blipFill>
-                    <a:blip r:embed="rId22">
+                    <a:blip r:embed="rId28">
                       <a:extLst>
                         <a:ext uri="{28A0092B-C50C-407E-A947-70E740481C1C}">
                           <a14:useLocalDpi xmlns:a14="http://schemas.microsoft.com/office/drawing/2010/main" val="0"/>
@@ -3140,107 +3455,28 @@
       <w:pPr>
         <w:spacing w:line="360" w:lineRule="auto"/>
       </w:pPr>
-    </w:p>
-    <w:p>
-      <w:pPr>
-        <w:spacing w:line="360" w:lineRule="auto"/>
-      </w:pPr>
-    </w:p>
-    <w:p>
-      <w:pPr>
-        <w:spacing w:line="360" w:lineRule="auto"/>
-      </w:pPr>
-    </w:p>
-    <w:p>
-      <w:pPr>
-        <w:spacing w:line="360" w:lineRule="auto"/>
-      </w:pPr>
-    </w:p>
-    <w:p>
-      <w:pPr>
-        <w:spacing w:line="360" w:lineRule="auto"/>
-      </w:pPr>
-    </w:p>
-    <w:p>
-      <w:pPr>
-        <w:spacing w:line="360" w:lineRule="auto"/>
-      </w:pPr>
-    </w:p>
-    <w:p>
-      <w:pPr>
-        <w:spacing w:line="360" w:lineRule="auto"/>
-      </w:pPr>
-    </w:p>
-    <w:p>
-      <w:pPr>
-        <w:spacing w:line="360" w:lineRule="auto"/>
-      </w:pPr>
-      <w:r>
-        <w:t xml:space="preserve">The decision was made by the author to include the associated </w:t>
-      </w:r>
-      <w:proofErr w:type="spellStart"/>
-      <w:r>
-        <w:t>userIDs</w:t>
-      </w:r>
-      <w:proofErr w:type="spellEnd"/>
-      <w:r>
-        <w:t xml:space="preserve"> for the team members as an array inside of the team document because the team size fixed to a size of 2. As such, the size of this array, and therefore the size of each team document, will not grow infinitely, exceeding the 2MB capacity limit for Firebase documents.</w:t>
-      </w:r>
-    </w:p>
-    <w:p>
-      <w:pPr>
-        <w:spacing w:line="360" w:lineRule="auto"/>
-      </w:pPr>
-    </w:p>
-    <w:p>
-      <w:pPr>
-        <w:spacing w:line="360" w:lineRule="auto"/>
-      </w:pPr>
-    </w:p>
-    <w:p>
-      <w:pPr>
-        <w:spacing w:line="360" w:lineRule="auto"/>
-      </w:pPr>
-    </w:p>
-    <w:p>
-      <w:pPr>
-        <w:spacing w:line="360" w:lineRule="auto"/>
-      </w:pPr>
-    </w:p>
-    <w:p>
-      <w:pPr>
-        <w:spacing w:line="360" w:lineRule="auto"/>
-      </w:pPr>
-    </w:p>
-    <w:p>
-      <w:pPr>
-        <w:spacing w:line="360" w:lineRule="auto"/>
-      </w:pPr>
-    </w:p>
-    <w:p>
-      <w:pPr>
-        <w:spacing w:line="360" w:lineRule="auto"/>
-      </w:pPr>
-    </w:p>
-    <w:p>
-      <w:pPr>
-        <w:spacing w:line="360" w:lineRule="auto"/>
-      </w:pPr>
-    </w:p>
-    <w:p>
-      <w:pPr>
-        <w:spacing w:line="360" w:lineRule="auto"/>
-      </w:pPr>
-    </w:p>
-    <w:p>
-      <w:pPr>
-        <w:spacing w:line="360" w:lineRule="auto"/>
-      </w:pPr>
-    </w:p>
-    <w:p>
-      <w:pPr>
-        <w:spacing w:line="360" w:lineRule="auto"/>
-      </w:pPr>
+      <w:r>
+        <w:t>The decision was made by the author to include the associated user</w:t>
+      </w:r>
+      <w:r>
+        <w:t xml:space="preserve"> </w:t>
+      </w:r>
+      <w:r>
+        <w:t xml:space="preserve">IDs for the team members as an array inside of the team document because the team size </w:t>
+      </w:r>
+      <w:r>
+        <w:t>is</w:t>
+      </w:r>
+      <w:r>
+        <w:t xml:space="preserve"> </w:t>
+      </w:r>
+      <w:r>
+        <w:t xml:space="preserve">fixed to a size of 2. As such, the size of this array, and therefore the size of each team document, will not </w:t>
+      </w:r>
+      <w:r>
+        <w:lastRenderedPageBreak/>
+        <w:t>grow infinitely, exceeding the 2MB capacity limit for Firebase documents.</w:t>
+      </w:r>
     </w:p>
     <w:p>
       <w:pPr>
@@ -3268,16 +3504,75 @@
         <w:spacing w:line="360" w:lineRule="auto"/>
       </w:pPr>
       <w:r>
-        <w:lastRenderedPageBreak/>
-        <w:t xml:space="preserve">The 2 types of emission logs for the gamified social mobile app are food and transport logs. The example food and transport document screenshots attached below highlight the benefit of using the </w:t>
-      </w:r>
-      <w:proofErr w:type="spellStart"/>
-      <w:r>
-        <w:t>noSQL</w:t>
-      </w:r>
-      <w:proofErr w:type="spellEnd"/>
-      <w:r>
-        <w:t xml:space="preserve"> database schema of Cloud Firestore </w:t>
+        <w:rPr>
+          <w:noProof/>
+        </w:rPr>
+        <w:drawing>
+          <wp:anchor distT="0" distB="0" distL="114300" distR="114300" simplePos="0" relativeHeight="251683840" behindDoc="1" locked="0" layoutInCell="1" allowOverlap="1" wp14:anchorId="77517AD8" wp14:editId="6BC00742">
+            <wp:simplePos x="0" y="0"/>
+            <wp:positionH relativeFrom="column">
+              <wp:posOffset>10160</wp:posOffset>
+            </wp:positionH>
+            <wp:positionV relativeFrom="paragraph">
+              <wp:posOffset>1960245</wp:posOffset>
+            </wp:positionV>
+            <wp:extent cx="2529840" cy="3083560"/>
+            <wp:effectExtent l="0" t="0" r="0" b="2540"/>
+            <wp:wrapTight wrapText="bothSides">
+              <wp:wrapPolygon edited="0">
+                <wp:start x="0" y="0"/>
+                <wp:lineTo x="0" y="21529"/>
+                <wp:lineTo x="21470" y="21529"/>
+                <wp:lineTo x="21470" y="0"/>
+                <wp:lineTo x="0" y="0"/>
+              </wp:wrapPolygon>
+            </wp:wrapTight>
+            <wp:docPr id="27" name="Picture 27" descr="Text&#10;&#10;Description automatically generated"/>
+            <wp:cNvGraphicFramePr>
+              <a:graphicFrameLocks xmlns:a="http://schemas.openxmlformats.org/drawingml/2006/main" noChangeAspect="1"/>
+            </wp:cNvGraphicFramePr>
+            <a:graphic xmlns:a="http://schemas.openxmlformats.org/drawingml/2006/main">
+              <a:graphicData uri="http://schemas.openxmlformats.org/drawingml/2006/picture">
+                <pic:pic xmlns:pic="http://schemas.openxmlformats.org/drawingml/2006/picture">
+                  <pic:nvPicPr>
+                    <pic:cNvPr id="27" name="Picture 27" descr="Text&#10;&#10;Description automatically generated"/>
+                    <pic:cNvPicPr/>
+                  </pic:nvPicPr>
+                  <pic:blipFill>
+                    <a:blip r:embed="rId29" cstate="print">
+                      <a:extLst>
+                        <a:ext uri="{28A0092B-C50C-407E-A947-70E740481C1C}">
+                          <a14:useLocalDpi xmlns:a14="http://schemas.microsoft.com/office/drawing/2010/main" val="0"/>
+                        </a:ext>
+                      </a:extLst>
+                    </a:blip>
+                    <a:stretch>
+                      <a:fillRect/>
+                    </a:stretch>
+                  </pic:blipFill>
+                  <pic:spPr>
+                    <a:xfrm>
+                      <a:off x="0" y="0"/>
+                      <a:ext cx="2529840" cy="3083560"/>
+                    </a:xfrm>
+                    <a:prstGeom prst="rect">
+                      <a:avLst/>
+                    </a:prstGeom>
+                  </pic:spPr>
+                </pic:pic>
+              </a:graphicData>
+            </a:graphic>
+            <wp14:sizeRelH relativeFrom="page">
+              <wp14:pctWidth>0</wp14:pctWidth>
+            </wp14:sizeRelH>
+            <wp14:sizeRelV relativeFrom="page">
+              <wp14:pctHeight>0</wp14:pctHeight>
+            </wp14:sizeRelV>
+          </wp:anchor>
+        </w:drawing>
+      </w:r>
+      <w:r>
+        <w:t xml:space="preserve">The 2 types of emission logs for the gamified social mobile app are food and transport logs. The example food and transport document screenshots attached below highlight the benefit of using the noSQL database schema of Cloud Firestore </w:t>
       </w:r>
       <w:r>
         <w:t xml:space="preserve">where documents in the same collection can have different fields, </w:t>
@@ -3292,43 +3587,61 @@
         <w:t>Realtime Database</w:t>
       </w:r>
       <w:r>
-        <w:t xml:space="preserve"> where all documents in a collection must follow a strict criteria of having the same fields. As screenshots x and y below illustrate, a food emission log document has fields such as “</w:t>
-      </w:r>
-      <w:proofErr w:type="spellStart"/>
-      <w:r>
-        <w:t>portionSize</w:t>
-      </w:r>
-      <w:proofErr w:type="spellEnd"/>
-      <w:r>
-        <w:t>” and “</w:t>
-      </w:r>
-      <w:proofErr w:type="spellStart"/>
-      <w:r>
-        <w:t>portionUnit</w:t>
-      </w:r>
-      <w:proofErr w:type="spellEnd"/>
-      <w:r>
-        <w:t>”, whereas a transport emission log document has fields such as “</w:t>
-      </w:r>
-      <w:proofErr w:type="spellStart"/>
-      <w:r>
-        <w:t>distanceTravelled</w:t>
-      </w:r>
-      <w:proofErr w:type="spellEnd"/>
-      <w:r>
-        <w:t>” and “</w:t>
-      </w:r>
-      <w:proofErr w:type="spellStart"/>
-      <w:r>
-        <w:t>unitOfDistance</w:t>
-      </w:r>
-      <w:proofErr w:type="spellEnd"/>
-      <w:r>
-        <w:t>”.</w:t>
+        <w:t xml:space="preserve"> where all documents in a collection must follow a strict criteria of having the same fields. As screenshots x and y below illustrate, a food emission log document has fields such as “portionSize” and “portionUnit”, whereas a transport emission log document has fields such as “distanceTravelled” and “unitOfDistance”.</w:t>
       </w:r>
       <w:r>
         <w:t xml:space="preserve"> Had a relational database such as Firebase Realtime Database been used, separate collections for food and transport logs would need to be created, adding unnecessary complexity to the database design.</w:t>
       </w:r>
+    </w:p>
+    <w:p>
+      <w:pPr>
+        <w:spacing w:line="360" w:lineRule="auto"/>
+      </w:pPr>
+    </w:p>
+    <w:p>
+      <w:pPr>
+        <w:spacing w:line="360" w:lineRule="auto"/>
+      </w:pPr>
+    </w:p>
+    <w:p>
+      <w:pPr>
+        <w:spacing w:line="360" w:lineRule="auto"/>
+      </w:pPr>
+    </w:p>
+    <w:p>
+      <w:pPr>
+        <w:spacing w:line="360" w:lineRule="auto"/>
+      </w:pPr>
+    </w:p>
+    <w:p>
+      <w:pPr>
+        <w:spacing w:line="360" w:lineRule="auto"/>
+      </w:pPr>
+    </w:p>
+    <w:p>
+      <w:pPr>
+        <w:spacing w:line="360" w:lineRule="auto"/>
+      </w:pPr>
+    </w:p>
+    <w:p>
+      <w:pPr>
+        <w:spacing w:line="360" w:lineRule="auto"/>
+      </w:pPr>
+    </w:p>
+    <w:p>
+      <w:pPr>
+        <w:spacing w:line="360" w:lineRule="auto"/>
+      </w:pPr>
+    </w:p>
+    <w:p>
+      <w:pPr>
+        <w:spacing w:line="360" w:lineRule="auto"/>
+      </w:pPr>
+    </w:p>
+    <w:p>
+      <w:pPr>
+        <w:spacing w:line="360" w:lineRule="auto"/>
+      </w:pPr>
     </w:p>
     <w:p>
       <w:pPr>
@@ -3371,8 +3684,9 @@
         <w:rPr>
           <w:noProof/>
         </w:rPr>
+        <w:lastRenderedPageBreak/>
         <w:drawing>
-          <wp:anchor distT="0" distB="0" distL="114300" distR="114300" simplePos="0" relativeHeight="251676672" behindDoc="1" locked="0" layoutInCell="1" allowOverlap="1" wp14:anchorId="21B6EDC8" wp14:editId="2CADB6E2">
+          <wp:anchor distT="0" distB="0" distL="114300" distR="114300" simplePos="0" relativeHeight="251676672" behindDoc="1" locked="0" layoutInCell="1" allowOverlap="1" wp14:anchorId="21B6EDC8" wp14:editId="3A0DF5F6">
             <wp:simplePos x="0" y="0"/>
             <wp:positionH relativeFrom="column">
               <wp:posOffset>0</wp:posOffset>
@@ -3403,7 +3717,7 @@
                     <pic:cNvPicPr/>
                   </pic:nvPicPr>
                   <pic:blipFill>
-                    <a:blip r:embed="rId23" cstate="print">
+                    <a:blip r:embed="rId30" cstate="print">
                       <a:extLst>
                         <a:ext uri="{28A0092B-C50C-407E-A947-70E740481C1C}">
                           <a14:useLocalDpi xmlns:a14="http://schemas.microsoft.com/office/drawing/2010/main" val="0"/>
@@ -3480,41 +3794,82 @@
       <w:pPr>
         <w:spacing w:line="360" w:lineRule="auto"/>
       </w:pPr>
-    </w:p>
-    <w:p>
-      <w:pPr>
-        <w:spacing w:line="360" w:lineRule="auto"/>
-      </w:pPr>
-    </w:p>
-    <w:p>
-      <w:pPr>
-        <w:spacing w:line="360" w:lineRule="auto"/>
-      </w:pPr>
-    </w:p>
-    <w:p>
-      <w:pPr>
-        <w:spacing w:line="360" w:lineRule="auto"/>
-      </w:pPr>
-    </w:p>
-    <w:p>
-      <w:pPr>
-        <w:spacing w:line="360" w:lineRule="auto"/>
-      </w:pPr>
-    </w:p>
-    <w:p>
-      <w:pPr>
-        <w:spacing w:line="360" w:lineRule="auto"/>
-      </w:pPr>
-    </w:p>
-    <w:p>
-      <w:pPr>
-        <w:spacing w:line="360" w:lineRule="auto"/>
-      </w:pPr>
-    </w:p>
-    <w:p>
-      <w:pPr>
-        <w:spacing w:line="360" w:lineRule="auto"/>
-      </w:pPr>
+      <w:r>
+        <w:rPr>
+          <w:noProof/>
+        </w:rPr>
+        <w:drawing>
+          <wp:anchor distT="0" distB="0" distL="114300" distR="114300" simplePos="0" relativeHeight="251684864" behindDoc="1" locked="0" layoutInCell="1" allowOverlap="1" wp14:anchorId="53BF3815" wp14:editId="3C0F352D">
+            <wp:simplePos x="0" y="0"/>
+            <wp:positionH relativeFrom="column">
+              <wp:posOffset>0</wp:posOffset>
+            </wp:positionH>
+            <wp:positionV relativeFrom="paragraph">
+              <wp:posOffset>173355</wp:posOffset>
+            </wp:positionV>
+            <wp:extent cx="3322320" cy="1627505"/>
+            <wp:effectExtent l="0" t="0" r="5080" b="0"/>
+            <wp:wrapTight wrapText="bothSides">
+              <wp:wrapPolygon edited="0">
+                <wp:start x="0" y="0"/>
+                <wp:lineTo x="0" y="21406"/>
+                <wp:lineTo x="21550" y="21406"/>
+                <wp:lineTo x="21550" y="0"/>
+                <wp:lineTo x="0" y="0"/>
+              </wp:wrapPolygon>
+            </wp:wrapTight>
+            <wp:docPr id="28" name="Picture 28" descr="Graphical user interface, text, application&#10;&#10;Description automatically generated"/>
+            <wp:cNvGraphicFramePr>
+              <a:graphicFrameLocks xmlns:a="http://schemas.openxmlformats.org/drawingml/2006/main" noChangeAspect="1"/>
+            </wp:cNvGraphicFramePr>
+            <a:graphic xmlns:a="http://schemas.openxmlformats.org/drawingml/2006/main">
+              <a:graphicData uri="http://schemas.openxmlformats.org/drawingml/2006/picture">
+                <pic:pic xmlns:pic="http://schemas.openxmlformats.org/drawingml/2006/picture">
+                  <pic:nvPicPr>
+                    <pic:cNvPr id="28" name="Picture 28" descr="Graphical user interface, text, application&#10;&#10;Description automatically generated"/>
+                    <pic:cNvPicPr/>
+                  </pic:nvPicPr>
+                  <pic:blipFill>
+                    <a:blip r:embed="rId31" cstate="print">
+                      <a:extLst>
+                        <a:ext uri="{28A0092B-C50C-407E-A947-70E740481C1C}">
+                          <a14:useLocalDpi xmlns:a14="http://schemas.microsoft.com/office/drawing/2010/main" val="0"/>
+                        </a:ext>
+                      </a:extLst>
+                    </a:blip>
+                    <a:stretch>
+                      <a:fillRect/>
+                    </a:stretch>
+                  </pic:blipFill>
+                  <pic:spPr>
+                    <a:xfrm>
+                      <a:off x="0" y="0"/>
+                      <a:ext cx="3322320" cy="1627505"/>
+                    </a:xfrm>
+                    <a:prstGeom prst="rect">
+                      <a:avLst/>
+                    </a:prstGeom>
+                  </pic:spPr>
+                </pic:pic>
+              </a:graphicData>
+            </a:graphic>
+            <wp14:sizeRelH relativeFrom="page">
+              <wp14:pctWidth>0</wp14:pctWidth>
+            </wp14:sizeRelH>
+            <wp14:sizeRelV relativeFrom="page">
+              <wp14:pctHeight>0</wp14:pctHeight>
+            </wp14:sizeRelV>
+          </wp:anchor>
+        </w:drawing>
+      </w:r>
+    </w:p>
+    <w:p>
+      <w:pPr>
+        <w:spacing w:line="360" w:lineRule="auto"/>
+      </w:pPr>
+      <w:r>
+        <w:t>The addLogToDatabase function is triggered when the user confirms their log details after clicking the save button on either the log transport or log screen pages.</w:t>
+      </w:r>
     </w:p>
     <w:p>
       <w:pPr>
@@ -3592,7 +3947,7 @@
                     <pic:cNvPicPr/>
                   </pic:nvPicPr>
                   <pic:blipFill>
-                    <a:blip r:embed="rId24">
+                    <a:blip r:embed="rId32">
                       <a:extLst>
                         <a:ext uri="{28A0092B-C50C-407E-A947-70E740481C1C}">
                           <a14:useLocalDpi xmlns:a14="http://schemas.microsoft.com/office/drawing/2010/main" val="0"/>
@@ -3624,6 +3979,135 @@
           </wp:anchor>
         </w:drawing>
       </w:r>
+    </w:p>
+    <w:p>
+      <w:pPr>
+        <w:spacing w:line="360" w:lineRule="auto"/>
+      </w:pPr>
+    </w:p>
+    <w:p>
+      <w:pPr>
+        <w:spacing w:line="360" w:lineRule="auto"/>
+      </w:pPr>
+    </w:p>
+    <w:p>
+      <w:pPr>
+        <w:spacing w:line="360" w:lineRule="auto"/>
+      </w:pPr>
+    </w:p>
+    <w:p>
+      <w:pPr>
+        <w:spacing w:line="360" w:lineRule="auto"/>
+      </w:pPr>
+    </w:p>
+    <w:p>
+      <w:pPr>
+        <w:spacing w:line="360" w:lineRule="auto"/>
+      </w:pPr>
+    </w:p>
+    <w:p>
+      <w:pPr>
+        <w:spacing w:line="360" w:lineRule="auto"/>
+      </w:pPr>
+    </w:p>
+    <w:p>
+      <w:pPr>
+        <w:spacing w:line="360" w:lineRule="auto"/>
+      </w:pPr>
+    </w:p>
+    <w:p>
+      <w:pPr>
+        <w:spacing w:line="360" w:lineRule="auto"/>
+      </w:pPr>
+    </w:p>
+    <w:p>
+      <w:pPr>
+        <w:spacing w:line="360" w:lineRule="auto"/>
+      </w:pPr>
+    </w:p>
+    <w:p>
+      <w:pPr>
+        <w:spacing w:line="360" w:lineRule="auto"/>
+      </w:pPr>
+    </w:p>
+    <w:p>
+      <w:pPr>
+        <w:spacing w:line="360" w:lineRule="auto"/>
+      </w:pPr>
+      <w:r>
+        <w:rPr>
+          <w:noProof/>
+        </w:rPr>
+        <w:lastRenderedPageBreak/>
+        <w:drawing>
+          <wp:anchor distT="0" distB="0" distL="114300" distR="114300" simplePos="0" relativeHeight="251685888" behindDoc="1" locked="0" layoutInCell="1" allowOverlap="1" wp14:anchorId="5AF2933A" wp14:editId="0078B4EA">
+            <wp:simplePos x="0" y="0"/>
+            <wp:positionH relativeFrom="column">
+              <wp:posOffset>0</wp:posOffset>
+            </wp:positionH>
+            <wp:positionV relativeFrom="paragraph">
+              <wp:posOffset>51435</wp:posOffset>
+            </wp:positionV>
+            <wp:extent cx="3646170" cy="1818640"/>
+            <wp:effectExtent l="0" t="0" r="0" b="0"/>
+            <wp:wrapTight wrapText="bothSides">
+              <wp:wrapPolygon edited="0">
+                <wp:start x="0" y="0"/>
+                <wp:lineTo x="0" y="21419"/>
+                <wp:lineTo x="21517" y="21419"/>
+                <wp:lineTo x="21517" y="0"/>
+                <wp:lineTo x="0" y="0"/>
+              </wp:wrapPolygon>
+            </wp:wrapTight>
+            <wp:docPr id="29" name="Picture 29" descr="Graphical user interface, text, application, email&#10;&#10;Description automatically generated"/>
+            <wp:cNvGraphicFramePr>
+              <a:graphicFrameLocks xmlns:a="http://schemas.openxmlformats.org/drawingml/2006/main" noChangeAspect="1"/>
+            </wp:cNvGraphicFramePr>
+            <a:graphic xmlns:a="http://schemas.openxmlformats.org/drawingml/2006/main">
+              <a:graphicData uri="http://schemas.openxmlformats.org/drawingml/2006/picture">
+                <pic:pic xmlns:pic="http://schemas.openxmlformats.org/drawingml/2006/picture">
+                  <pic:nvPicPr>
+                    <pic:cNvPr id="29" name="Picture 29" descr="Graphical user interface, text, application, email&#10;&#10;Description automatically generated"/>
+                    <pic:cNvPicPr/>
+                  </pic:nvPicPr>
+                  <pic:blipFill>
+                    <a:blip r:embed="rId33">
+                      <a:extLst>
+                        <a:ext uri="{28A0092B-C50C-407E-A947-70E740481C1C}">
+                          <a14:useLocalDpi xmlns:a14="http://schemas.microsoft.com/office/drawing/2010/main" val="0"/>
+                        </a:ext>
+                      </a:extLst>
+                    </a:blip>
+                    <a:stretch>
+                      <a:fillRect/>
+                    </a:stretch>
+                  </pic:blipFill>
+                  <pic:spPr>
+                    <a:xfrm>
+                      <a:off x="0" y="0"/>
+                      <a:ext cx="3646170" cy="1818640"/>
+                    </a:xfrm>
+                    <a:prstGeom prst="rect">
+                      <a:avLst/>
+                    </a:prstGeom>
+                  </pic:spPr>
+                </pic:pic>
+              </a:graphicData>
+            </a:graphic>
+            <wp14:sizeRelH relativeFrom="page">
+              <wp14:pctWidth>0</wp14:pctWidth>
+            </wp14:sizeRelH>
+            <wp14:sizeRelV relativeFrom="page">
+              <wp14:pctHeight>0</wp14:pctHeight>
+            </wp14:sizeRelV>
+          </wp:anchor>
+        </w:drawing>
+      </w:r>
+    </w:p>
+    <w:p>
+      <w:pPr>
+        <w:spacing w:line="360" w:lineRule="auto"/>
+      </w:pPr>
     </w:p>
     <w:p>
       <w:pPr>
@@ -3781,7 +4265,7 @@
                     <pic:cNvPicPr/>
                   </pic:nvPicPr>
                   <pic:blipFill>
-                    <a:blip r:embed="rId25">
+                    <a:blip r:embed="rId34">
                       <a:extLst>
                         <a:ext uri="{28A0092B-C50C-407E-A947-70E740481C1C}">
                           <a14:useLocalDpi xmlns:a14="http://schemas.microsoft.com/office/drawing/2010/main" val="0"/>
@@ -3848,53 +4332,575 @@
       <w:pPr>
         <w:spacing w:line="360" w:lineRule="auto"/>
       </w:pPr>
-    </w:p>
-    <w:p>
-      <w:pPr>
-        <w:spacing w:line="360" w:lineRule="auto"/>
-      </w:pPr>
-    </w:p>
-    <w:p>
-      <w:pPr>
-        <w:spacing w:line="360" w:lineRule="auto"/>
-      </w:pPr>
-    </w:p>
-    <w:p>
-      <w:pPr>
-        <w:spacing w:line="360" w:lineRule="auto"/>
-      </w:pPr>
-    </w:p>
-    <w:p>
-      <w:pPr>
-        <w:spacing w:line="360" w:lineRule="auto"/>
-      </w:pPr>
-    </w:p>
-    <w:p>
-      <w:pPr>
-        <w:spacing w:line="360" w:lineRule="auto"/>
-      </w:pPr>
-    </w:p>
-    <w:p>
-      <w:pPr>
-        <w:pStyle w:val="Heading2"/>
-        <w:rPr>
-          <w:b/>
-          <w:bCs/>
-          <w:color w:val="000000" w:themeColor="text1"/>
-          <w:sz w:val="28"/>
-          <w:szCs w:val="28"/>
-        </w:rPr>
-      </w:pPr>
-      <w:r>
-        <w:rPr>
-          <w:b/>
-          <w:bCs/>
-          <w:color w:val="000000" w:themeColor="text1"/>
-          <w:sz w:val="28"/>
-          <w:szCs w:val="28"/>
-        </w:rPr>
-        <w:t>Code Examples</w:t>
-      </w:r>
+      <w:r>
+        <w:rPr>
+          <w:noProof/>
+        </w:rPr>
+        <w:drawing>
+          <wp:anchor distT="0" distB="0" distL="114300" distR="114300" simplePos="0" relativeHeight="251688960" behindDoc="1" locked="0" layoutInCell="1" allowOverlap="1" wp14:anchorId="17EC285B" wp14:editId="55131492">
+            <wp:simplePos x="0" y="0"/>
+            <wp:positionH relativeFrom="column">
+              <wp:posOffset>0</wp:posOffset>
+            </wp:positionH>
+            <wp:positionV relativeFrom="paragraph">
+              <wp:posOffset>174625</wp:posOffset>
+            </wp:positionV>
+            <wp:extent cx="3606800" cy="2540000"/>
+            <wp:effectExtent l="0" t="0" r="0" b="0"/>
+            <wp:wrapTight wrapText="bothSides">
+              <wp:wrapPolygon edited="0">
+                <wp:start x="0" y="0"/>
+                <wp:lineTo x="0" y="21492"/>
+                <wp:lineTo x="21524" y="21492"/>
+                <wp:lineTo x="21524" y="0"/>
+                <wp:lineTo x="0" y="0"/>
+              </wp:wrapPolygon>
+            </wp:wrapTight>
+            <wp:docPr id="33" name="Picture 33" descr="Text&#10;&#10;Description automatically generated"/>
+            <wp:cNvGraphicFramePr>
+              <a:graphicFrameLocks xmlns:a="http://schemas.openxmlformats.org/drawingml/2006/main" noChangeAspect="1"/>
+            </wp:cNvGraphicFramePr>
+            <a:graphic xmlns:a="http://schemas.openxmlformats.org/drawingml/2006/main">
+              <a:graphicData uri="http://schemas.openxmlformats.org/drawingml/2006/picture">
+                <pic:pic xmlns:pic="http://schemas.openxmlformats.org/drawingml/2006/picture">
+                  <pic:nvPicPr>
+                    <pic:cNvPr id="33" name="Picture 33" descr="Text&#10;&#10;Description automatically generated"/>
+                    <pic:cNvPicPr/>
+                  </pic:nvPicPr>
+                  <pic:blipFill>
+                    <a:blip r:embed="rId35">
+                      <a:extLst>
+                        <a:ext uri="{28A0092B-C50C-407E-A947-70E740481C1C}">
+                          <a14:useLocalDpi xmlns:a14="http://schemas.microsoft.com/office/drawing/2010/main" val="0"/>
+                        </a:ext>
+                      </a:extLst>
+                    </a:blip>
+                    <a:stretch>
+                      <a:fillRect/>
+                    </a:stretch>
+                  </pic:blipFill>
+                  <pic:spPr>
+                    <a:xfrm>
+                      <a:off x="0" y="0"/>
+                      <a:ext cx="3606800" cy="2540000"/>
+                    </a:xfrm>
+                    <a:prstGeom prst="rect">
+                      <a:avLst/>
+                    </a:prstGeom>
+                  </pic:spPr>
+                </pic:pic>
+              </a:graphicData>
+            </a:graphic>
+            <wp14:sizeRelH relativeFrom="page">
+              <wp14:pctWidth>0</wp14:pctWidth>
+            </wp14:sizeRelH>
+            <wp14:sizeRelV relativeFrom="page">
+              <wp14:pctHeight>0</wp14:pctHeight>
+            </wp14:sizeRelV>
+          </wp:anchor>
+        </w:drawing>
+      </w:r>
+    </w:p>
+    <w:p>
+      <w:pPr>
+        <w:spacing w:line="360" w:lineRule="auto"/>
+      </w:pPr>
+    </w:p>
+    <w:p>
+      <w:pPr>
+        <w:spacing w:line="360" w:lineRule="auto"/>
+      </w:pPr>
+    </w:p>
+    <w:p>
+      <w:pPr>
+        <w:spacing w:line="360" w:lineRule="auto"/>
+      </w:pPr>
+    </w:p>
+    <w:p>
+      <w:pPr>
+        <w:spacing w:line="360" w:lineRule="auto"/>
+      </w:pPr>
+    </w:p>
+    <w:p>
+      <w:pPr>
+        <w:spacing w:line="360" w:lineRule="auto"/>
+      </w:pPr>
+    </w:p>
+    <w:p>
+      <w:pPr>
+        <w:spacing w:line="360" w:lineRule="auto"/>
+      </w:pPr>
+    </w:p>
+    <w:p>
+      <w:pPr>
+        <w:spacing w:line="360" w:lineRule="auto"/>
+      </w:pPr>
+    </w:p>
+    <w:p>
+      <w:pPr>
+        <w:spacing w:line="360" w:lineRule="auto"/>
+      </w:pPr>
+    </w:p>
+    <w:p>
+      <w:pPr>
+        <w:spacing w:line="360" w:lineRule="auto"/>
+      </w:pPr>
+    </w:p>
+    <w:p>
+      <w:pPr>
+        <w:spacing w:line="360" w:lineRule="auto"/>
+      </w:pPr>
+    </w:p>
+    <w:p>
+      <w:pPr>
+        <w:spacing w:line="360" w:lineRule="auto"/>
+      </w:pPr>
+    </w:p>
+    <w:p>
+      <w:pPr>
+        <w:spacing w:line="360" w:lineRule="auto"/>
+      </w:pPr>
+      <w:r>
+        <w:rPr>
+          <w:noProof/>
+        </w:rPr>
+        <w:lastRenderedPageBreak/>
+        <w:drawing>
+          <wp:anchor distT="0" distB="0" distL="114300" distR="114300" simplePos="0" relativeHeight="251687936" behindDoc="1" locked="0" layoutInCell="1" allowOverlap="1" wp14:anchorId="6213342A" wp14:editId="67E01F6F">
+            <wp:simplePos x="0" y="0"/>
+            <wp:positionH relativeFrom="column">
+              <wp:posOffset>0</wp:posOffset>
+            </wp:positionH>
+            <wp:positionV relativeFrom="paragraph">
+              <wp:posOffset>97155</wp:posOffset>
+            </wp:positionV>
+            <wp:extent cx="2788920" cy="5516880"/>
+            <wp:effectExtent l="0" t="0" r="5080" b="0"/>
+            <wp:wrapTight wrapText="bothSides">
+              <wp:wrapPolygon edited="0">
+                <wp:start x="0" y="0"/>
+                <wp:lineTo x="0" y="21530"/>
+                <wp:lineTo x="21541" y="21530"/>
+                <wp:lineTo x="21541" y="0"/>
+                <wp:lineTo x="0" y="0"/>
+              </wp:wrapPolygon>
+            </wp:wrapTight>
+            <wp:docPr id="32" name="Picture 32" descr="Text&#10;&#10;Description automatically generated"/>
+            <wp:cNvGraphicFramePr>
+              <a:graphicFrameLocks xmlns:a="http://schemas.openxmlformats.org/drawingml/2006/main" noChangeAspect="1"/>
+            </wp:cNvGraphicFramePr>
+            <a:graphic xmlns:a="http://schemas.openxmlformats.org/drawingml/2006/main">
+              <a:graphicData uri="http://schemas.openxmlformats.org/drawingml/2006/picture">
+                <pic:pic xmlns:pic="http://schemas.openxmlformats.org/drawingml/2006/picture">
+                  <pic:nvPicPr>
+                    <pic:cNvPr id="32" name="Picture 32" descr="Text&#10;&#10;Description automatically generated"/>
+                    <pic:cNvPicPr/>
+                  </pic:nvPicPr>
+                  <pic:blipFill>
+                    <a:blip r:embed="rId36">
+                      <a:extLst>
+                        <a:ext uri="{28A0092B-C50C-407E-A947-70E740481C1C}">
+                          <a14:useLocalDpi xmlns:a14="http://schemas.microsoft.com/office/drawing/2010/main" val="0"/>
+                        </a:ext>
+                      </a:extLst>
+                    </a:blip>
+                    <a:stretch>
+                      <a:fillRect/>
+                    </a:stretch>
+                  </pic:blipFill>
+                  <pic:spPr>
+                    <a:xfrm>
+                      <a:off x="0" y="0"/>
+                      <a:ext cx="2788920" cy="5516880"/>
+                    </a:xfrm>
+                    <a:prstGeom prst="rect">
+                      <a:avLst/>
+                    </a:prstGeom>
+                  </pic:spPr>
+                </pic:pic>
+              </a:graphicData>
+            </a:graphic>
+            <wp14:sizeRelH relativeFrom="page">
+              <wp14:pctWidth>0</wp14:pctWidth>
+            </wp14:sizeRelH>
+            <wp14:sizeRelV relativeFrom="page">
+              <wp14:pctHeight>0</wp14:pctHeight>
+            </wp14:sizeRelV>
+          </wp:anchor>
+        </w:drawing>
+      </w:r>
+    </w:p>
+    <w:p>
+      <w:pPr>
+        <w:spacing w:line="360" w:lineRule="auto"/>
+      </w:pPr>
+    </w:p>
+    <w:p>
+      <w:pPr>
+        <w:spacing w:line="360" w:lineRule="auto"/>
+      </w:pPr>
+    </w:p>
+    <w:p>
+      <w:pPr>
+        <w:spacing w:line="360" w:lineRule="auto"/>
+      </w:pPr>
+    </w:p>
+    <w:p>
+      <w:pPr>
+        <w:spacing w:line="360" w:lineRule="auto"/>
+      </w:pPr>
+    </w:p>
+    <w:p>
+      <w:pPr>
+        <w:spacing w:line="360" w:lineRule="auto"/>
+      </w:pPr>
+    </w:p>
+    <w:p>
+      <w:pPr>
+        <w:spacing w:line="360" w:lineRule="auto"/>
+      </w:pPr>
+    </w:p>
+    <w:p>
+      <w:pPr>
+        <w:spacing w:line="360" w:lineRule="auto"/>
+      </w:pPr>
+    </w:p>
+    <w:p>
+      <w:pPr>
+        <w:spacing w:line="360" w:lineRule="auto"/>
+      </w:pPr>
+    </w:p>
+    <w:p>
+      <w:pPr>
+        <w:spacing w:line="360" w:lineRule="auto"/>
+      </w:pPr>
+    </w:p>
+    <w:p>
+      <w:pPr>
+        <w:spacing w:line="360" w:lineRule="auto"/>
+      </w:pPr>
+    </w:p>
+    <w:p>
+      <w:pPr>
+        <w:spacing w:line="360" w:lineRule="auto"/>
+      </w:pPr>
+    </w:p>
+    <w:p>
+      <w:pPr>
+        <w:spacing w:line="360" w:lineRule="auto"/>
+      </w:pPr>
+    </w:p>
+    <w:p>
+      <w:pPr>
+        <w:spacing w:line="360" w:lineRule="auto"/>
+      </w:pPr>
+    </w:p>
+    <w:p>
+      <w:pPr>
+        <w:spacing w:line="360" w:lineRule="auto"/>
+      </w:pPr>
+    </w:p>
+    <w:p>
+      <w:pPr>
+        <w:spacing w:line="360" w:lineRule="auto"/>
+      </w:pPr>
+    </w:p>
+    <w:p>
+      <w:pPr>
+        <w:spacing w:line="360" w:lineRule="auto"/>
+      </w:pPr>
+    </w:p>
+    <w:p>
+      <w:pPr>
+        <w:spacing w:line="360" w:lineRule="auto"/>
+      </w:pPr>
+    </w:p>
+    <w:p>
+      <w:pPr>
+        <w:spacing w:line="360" w:lineRule="auto"/>
+      </w:pPr>
+    </w:p>
+    <w:p>
+      <w:pPr>
+        <w:spacing w:line="360" w:lineRule="auto"/>
+      </w:pPr>
+    </w:p>
+    <w:p>
+      <w:pPr>
+        <w:spacing w:line="360" w:lineRule="auto"/>
+      </w:pPr>
+    </w:p>
+    <w:p>
+      <w:pPr>
+        <w:spacing w:line="360" w:lineRule="auto"/>
+      </w:pPr>
+    </w:p>
+    <w:p>
+      <w:pPr>
+        <w:spacing w:line="360" w:lineRule="auto"/>
+      </w:pPr>
+    </w:p>
+    <w:p>
+      <w:pPr>
+        <w:spacing w:line="360" w:lineRule="auto"/>
+      </w:pPr>
+    </w:p>
+    <w:p>
+      <w:pPr>
+        <w:spacing w:line="360" w:lineRule="auto"/>
+      </w:pPr>
+    </w:p>
+    <w:p>
+      <w:pPr>
+        <w:spacing w:line="360" w:lineRule="auto"/>
+      </w:pPr>
+    </w:p>
+    <w:p>
+      <w:pPr>
+        <w:spacing w:line="360" w:lineRule="auto"/>
+      </w:pPr>
+    </w:p>
+    <w:p>
+      <w:pPr>
+        <w:spacing w:line="360" w:lineRule="auto"/>
+      </w:pPr>
+    </w:p>
+    <w:p>
+      <w:pPr>
+        <w:spacing w:line="360" w:lineRule="auto"/>
+      </w:pPr>
+    </w:p>
+    <w:p>
+      <w:pPr>
+        <w:spacing w:line="360" w:lineRule="auto"/>
+      </w:pPr>
+    </w:p>
+    <w:p>
+      <w:pPr>
+        <w:spacing w:line="360" w:lineRule="auto"/>
+      </w:pPr>
+    </w:p>
+    <w:p>
+      <w:pPr>
+        <w:spacing w:line="360" w:lineRule="auto"/>
+      </w:pPr>
+    </w:p>
+    <w:p>
+      <w:pPr>
+        <w:spacing w:line="360" w:lineRule="auto"/>
+      </w:pPr>
+      <w:r>
+        <w:rPr>
+          <w:noProof/>
+        </w:rPr>
+        <w:lastRenderedPageBreak/>
+        <w:drawing>
+          <wp:anchor distT="0" distB="0" distL="114300" distR="114300" simplePos="0" relativeHeight="251689984" behindDoc="1" locked="0" layoutInCell="1" allowOverlap="1" wp14:anchorId="03BA901E" wp14:editId="71A90765">
+            <wp:simplePos x="0" y="0"/>
+            <wp:positionH relativeFrom="column">
+              <wp:posOffset>0</wp:posOffset>
+            </wp:positionH>
+            <wp:positionV relativeFrom="paragraph">
+              <wp:posOffset>15875</wp:posOffset>
+            </wp:positionV>
+            <wp:extent cx="3517900" cy="3810000"/>
+            <wp:effectExtent l="0" t="0" r="0" b="0"/>
+            <wp:wrapTight wrapText="bothSides">
+              <wp:wrapPolygon edited="0">
+                <wp:start x="0" y="0"/>
+                <wp:lineTo x="0" y="21528"/>
+                <wp:lineTo x="21522" y="21528"/>
+                <wp:lineTo x="21522" y="0"/>
+                <wp:lineTo x="0" y="0"/>
+              </wp:wrapPolygon>
+            </wp:wrapTight>
+            <wp:docPr id="34" name="Picture 34" descr="Text&#10;&#10;Description automatically generated"/>
+            <wp:cNvGraphicFramePr>
+              <a:graphicFrameLocks xmlns:a="http://schemas.openxmlformats.org/drawingml/2006/main" noChangeAspect="1"/>
+            </wp:cNvGraphicFramePr>
+            <a:graphic xmlns:a="http://schemas.openxmlformats.org/drawingml/2006/main">
+              <a:graphicData uri="http://schemas.openxmlformats.org/drawingml/2006/picture">
+                <pic:pic xmlns:pic="http://schemas.openxmlformats.org/drawingml/2006/picture">
+                  <pic:nvPicPr>
+                    <pic:cNvPr id="34" name="Picture 34" descr="Text&#10;&#10;Description automatically generated"/>
+                    <pic:cNvPicPr/>
+                  </pic:nvPicPr>
+                  <pic:blipFill>
+                    <a:blip r:embed="rId37" cstate="print">
+                      <a:extLst>
+                        <a:ext uri="{28A0092B-C50C-407E-A947-70E740481C1C}">
+                          <a14:useLocalDpi xmlns:a14="http://schemas.microsoft.com/office/drawing/2010/main" val="0"/>
+                        </a:ext>
+                      </a:extLst>
+                    </a:blip>
+                    <a:stretch>
+                      <a:fillRect/>
+                    </a:stretch>
+                  </pic:blipFill>
+                  <pic:spPr>
+                    <a:xfrm>
+                      <a:off x="0" y="0"/>
+                      <a:ext cx="3517900" cy="3810000"/>
+                    </a:xfrm>
+                    <a:prstGeom prst="rect">
+                      <a:avLst/>
+                    </a:prstGeom>
+                  </pic:spPr>
+                </pic:pic>
+              </a:graphicData>
+            </a:graphic>
+            <wp14:sizeRelH relativeFrom="page">
+              <wp14:pctWidth>0</wp14:pctWidth>
+            </wp14:sizeRelH>
+            <wp14:sizeRelV relativeFrom="page">
+              <wp14:pctHeight>0</wp14:pctHeight>
+            </wp14:sizeRelV>
+          </wp:anchor>
+        </w:drawing>
+      </w:r>
+    </w:p>
+    <w:p>
+      <w:pPr>
+        <w:spacing w:line="360" w:lineRule="auto"/>
+      </w:pPr>
+    </w:p>
+    <w:p>
+      <w:pPr>
+        <w:spacing w:line="360" w:lineRule="auto"/>
+      </w:pPr>
+    </w:p>
+    <w:p>
+      <w:pPr>
+        <w:spacing w:line="360" w:lineRule="auto"/>
+      </w:pPr>
+    </w:p>
+    <w:p>
+      <w:pPr>
+        <w:spacing w:line="360" w:lineRule="auto"/>
+      </w:pPr>
+    </w:p>
+    <w:p>
+      <w:pPr>
+        <w:spacing w:line="360" w:lineRule="auto"/>
+      </w:pPr>
+    </w:p>
+    <w:p>
+      <w:pPr>
+        <w:spacing w:line="360" w:lineRule="auto"/>
+      </w:pPr>
+    </w:p>
+    <w:p>
+      <w:pPr>
+        <w:spacing w:line="360" w:lineRule="auto"/>
+      </w:pPr>
+    </w:p>
+    <w:p>
+      <w:pPr>
+        <w:spacing w:line="360" w:lineRule="auto"/>
+      </w:pPr>
+    </w:p>
+    <w:p>
+      <w:pPr>
+        <w:spacing w:line="360" w:lineRule="auto"/>
+      </w:pPr>
+    </w:p>
+    <w:p>
+      <w:pPr>
+        <w:spacing w:line="360" w:lineRule="auto"/>
+      </w:pPr>
+    </w:p>
+    <w:p>
+      <w:pPr>
+        <w:spacing w:line="360" w:lineRule="auto"/>
+      </w:pPr>
+    </w:p>
+    <w:p>
+      <w:pPr>
+        <w:spacing w:line="360" w:lineRule="auto"/>
+      </w:pPr>
+    </w:p>
+    <w:p>
+      <w:pPr>
+        <w:spacing w:line="360" w:lineRule="auto"/>
+      </w:pPr>
+    </w:p>
+    <w:p>
+      <w:pPr>
+        <w:spacing w:line="360" w:lineRule="auto"/>
+      </w:pPr>
+      <w:r>
+        <w:rPr>
+          <w:noProof/>
+        </w:rPr>
+        <w:drawing>
+          <wp:anchor distT="0" distB="0" distL="114300" distR="114300" simplePos="0" relativeHeight="251691008" behindDoc="1" locked="0" layoutInCell="1" allowOverlap="1" wp14:anchorId="74A1AFF7" wp14:editId="2F065D7F">
+            <wp:simplePos x="0" y="0"/>
+            <wp:positionH relativeFrom="column">
+              <wp:posOffset>0</wp:posOffset>
+            </wp:positionH>
+            <wp:positionV relativeFrom="paragraph">
+              <wp:posOffset>264160</wp:posOffset>
+            </wp:positionV>
+            <wp:extent cx="1463040" cy="1657985"/>
+            <wp:effectExtent l="0" t="0" r="0" b="5715"/>
+            <wp:wrapTight wrapText="bothSides">
+              <wp:wrapPolygon edited="0">
+                <wp:start x="0" y="0"/>
+                <wp:lineTo x="0" y="21509"/>
+                <wp:lineTo x="21375" y="21509"/>
+                <wp:lineTo x="21375" y="0"/>
+                <wp:lineTo x="0" y="0"/>
+              </wp:wrapPolygon>
+            </wp:wrapTight>
+            <wp:docPr id="35" name="Picture 35" descr="Graphical user interface, text, application&#10;&#10;Description automatically generated"/>
+            <wp:cNvGraphicFramePr>
+              <a:graphicFrameLocks xmlns:a="http://schemas.openxmlformats.org/drawingml/2006/main" noChangeAspect="1"/>
+            </wp:cNvGraphicFramePr>
+            <a:graphic xmlns:a="http://schemas.openxmlformats.org/drawingml/2006/main">
+              <a:graphicData uri="http://schemas.openxmlformats.org/drawingml/2006/picture">
+                <pic:pic xmlns:pic="http://schemas.openxmlformats.org/drawingml/2006/picture">
+                  <pic:nvPicPr>
+                    <pic:cNvPr id="35" name="Picture 35" descr="Graphical user interface, text, application&#10;&#10;Description automatically generated"/>
+                    <pic:cNvPicPr/>
+                  </pic:nvPicPr>
+                  <pic:blipFill>
+                    <a:blip r:embed="rId38" cstate="print">
+                      <a:extLst>
+                        <a:ext uri="{28A0092B-C50C-407E-A947-70E740481C1C}">
+                          <a14:useLocalDpi xmlns:a14="http://schemas.microsoft.com/office/drawing/2010/main" val="0"/>
+                        </a:ext>
+                      </a:extLst>
+                    </a:blip>
+                    <a:stretch>
+                      <a:fillRect/>
+                    </a:stretch>
+                  </pic:blipFill>
+                  <pic:spPr>
+                    <a:xfrm>
+                      <a:off x="0" y="0"/>
+                      <a:ext cx="1463040" cy="1657985"/>
+                    </a:xfrm>
+                    <a:prstGeom prst="rect">
+                      <a:avLst/>
+                    </a:prstGeom>
+                  </pic:spPr>
+                </pic:pic>
+              </a:graphicData>
+            </a:graphic>
+            <wp14:sizeRelH relativeFrom="page">
+              <wp14:pctWidth>0</wp14:pctWidth>
+            </wp14:sizeRelH>
+            <wp14:sizeRelV relativeFrom="page">
+              <wp14:pctHeight>0</wp14:pctHeight>
+            </wp14:sizeRelV>
+          </wp:anchor>
+        </w:drawing>
+      </w:r>
+    </w:p>
+    <w:p>
+      <w:pPr>
+        <w:spacing w:line="360" w:lineRule="auto"/>
+      </w:pPr>
     </w:p>
     <w:p>
       <w:pPr>
@@ -3981,11 +4987,11 @@
         <w:spacing w:line="360" w:lineRule="auto"/>
       </w:pPr>
       <w:r>
-        <w:t xml:space="preserve">Originally, the author had intended to use Firebase’s Cloud functions to automatically generate user scores at the end of each day for the previous day without having to run the app. Unfortunately, Firebase’s Cloud functions have changed and are no longer provided for free. This unexpected challenge required the author to be creative, harnessing his problem solving skills acquired throughout his time in college. The solution the author came up with </w:t>
+        <w:t xml:space="preserve">Originally, the author had intended to use Firebase’s Cloud functions to automatically generate user scores at the end of each day for the previous day without having to run the app. Unfortunately, Firebase’s Cloud functions have changed and are no longer provided for </w:t>
       </w:r>
       <w:r>
         <w:lastRenderedPageBreak/>
-        <w:t>was once the user logs in, check the database to see if a score exists for the previous day and if not generate the scores for each user.</w:t>
+        <w:t>free. This unexpected challenge required the author to be creative, harnessing his problem solving skills acquired throughout his time in college. The solution the author came up with was once the user logs in, check the database to see if a score exists for the previous day and if not generate the scores for each user.</w:t>
       </w:r>
       <w:r>
         <w:t xml:space="preserve"> All scores will always be generated together, at the same time, thus if a score document does exist then all scores for the previous day have already been created and the code can exit this function without re-fetching the scores.</w:t>

</xml_diff>